<commit_message>
wrote our first bash script. working on driver
</commit_message>
<xml_diff>
--- a/report_MP3.docx
+++ b/report_MP3.docx
@@ -538,8 +538,1512 @@
       </w:r>
     </w:p>
     <w:p>
+      <w:pPr>
+        <w:rPr>
+          <w:b/>
+        </w:rPr>
+      </w:pPr>
+      <w:r>
+        <w:rPr>
+          <w:b/>
+        </w:rPr>
+        <w:t>Memory: ECC disabled</w:t>
+      </w:r>
+    </w:p>
+    <w:p>
+      <w:pPr>
+        <w:rPr>
+          <w:b/>
+        </w:rPr>
+      </w:pPr>
+      <w:r>
+        <w:rPr>
+          <w:b/>
+        </w:rPr>
+        <w:t xml:space="preserve">DRAM:  512 </w:t>
+      </w:r>
+      <w:proofErr w:type="spellStart"/>
+      <w:r>
+        <w:rPr>
+          <w:b/>
+        </w:rPr>
+        <w:t>MiB</w:t>
+      </w:r>
+      <w:proofErr w:type="spellEnd"/>
+    </w:p>
+    <w:p>
+      <w:pPr>
+        <w:rPr>
+          <w:b/>
+        </w:rPr>
+      </w:pPr>
+      <w:r>
+        <w:rPr>
+          <w:b/>
+        </w:rPr>
+        <w:t>WARNING: Caches not enabled</w:t>
+      </w:r>
+    </w:p>
+    <w:p>
+      <w:pPr>
+        <w:rPr>
+          <w:b/>
+        </w:rPr>
+      </w:pPr>
+      <w:r>
+        <w:rPr>
+          <w:b/>
+        </w:rPr>
+        <w:t xml:space="preserve">MMC:   </w:t>
+      </w:r>
+      <w:proofErr w:type="spellStart"/>
+      <w:r>
+        <w:rPr>
+          <w:b/>
+        </w:rPr>
+        <w:t>zynq_sdhci</w:t>
+      </w:r>
+      <w:proofErr w:type="spellEnd"/>
+      <w:r>
+        <w:rPr>
+          <w:b/>
+        </w:rPr>
+        <w:t>: 0</w:t>
+      </w:r>
+    </w:p>
+    <w:p>
+      <w:pPr>
+        <w:rPr>
+          <w:b/>
+        </w:rPr>
+      </w:pPr>
+      <w:r>
+        <w:rPr>
+          <w:b/>
+        </w:rPr>
+        <w:t xml:space="preserve">SF: Detected S25FL256S_64K with page size 64 KiB, total 32 </w:t>
+      </w:r>
+      <w:proofErr w:type="spellStart"/>
+      <w:r>
+        <w:rPr>
+          <w:b/>
+        </w:rPr>
+        <w:t>MiB</w:t>
+      </w:r>
+      <w:proofErr w:type="spellEnd"/>
+    </w:p>
+    <w:p>
+      <w:pPr>
+        <w:rPr>
+          <w:b/>
+        </w:rPr>
+      </w:pPr>
+      <w:r>
+        <w:rPr>
+          <w:b/>
+        </w:rPr>
+        <w:t>*** Warning - bad CRC, using default environment</w:t>
+      </w:r>
+    </w:p>
+    <w:p>
+      <w:pPr>
+        <w:rPr>
+          <w:b/>
+        </w:rPr>
+      </w:pPr>
+    </w:p>
+    <w:p>
+      <w:r>
+        <w:t xml:space="preserve">These messages tell us about the system that the </w:t>
+      </w:r>
+      <w:proofErr w:type="spellStart"/>
+      <w:r>
+        <w:t>linux</w:t>
+      </w:r>
+      <w:proofErr w:type="spellEnd"/>
+      <w:r>
+        <w:t xml:space="preserve"> is running on. </w:t>
+      </w:r>
+    </w:p>
+    <w:p/>
+    <w:p>
+      <w:pPr>
+        <w:rPr>
+          <w:b/>
+        </w:rPr>
+      </w:pPr>
+      <w:r>
+        <w:rPr>
+          <w:b/>
+        </w:rPr>
+        <w:t>In:    serial</w:t>
+      </w:r>
+    </w:p>
+    <w:p>
+      <w:pPr>
+        <w:rPr>
+          <w:b/>
+        </w:rPr>
+      </w:pPr>
+      <w:r>
+        <w:rPr>
+          <w:b/>
+        </w:rPr>
+        <w:t>Out:   serial</w:t>
+      </w:r>
+    </w:p>
+    <w:p>
+      <w:pPr>
+        <w:rPr>
+          <w:b/>
+        </w:rPr>
+      </w:pPr>
+      <w:r>
+        <w:rPr>
+          <w:b/>
+        </w:rPr>
+        <w:t>Err:   serial</w:t>
+      </w:r>
+    </w:p>
+    <w:p>
+      <w:pPr>
+        <w:rPr>
+          <w:b/>
+        </w:rPr>
+      </w:pPr>
+    </w:p>
+    <w:p>
+      <w:r>
+        <w:t>These specify standard in and standard out. This is also where error messages are sent.</w:t>
+      </w:r>
+    </w:p>
+    <w:p>
+      <w:pPr>
+        <w:rPr>
+          <w:b/>
+        </w:rPr>
+      </w:pPr>
+    </w:p>
+    <w:p>
+      <w:pPr>
+        <w:rPr>
+          <w:b/>
+        </w:rPr>
+      </w:pPr>
+      <w:proofErr w:type="spellStart"/>
+      <w:r>
+        <w:rPr>
+          <w:b/>
+        </w:rPr>
+        <w:t>usbcore</w:t>
+      </w:r>
+      <w:proofErr w:type="spellEnd"/>
+      <w:r>
+        <w:rPr>
+          <w:b/>
+        </w:rPr>
+        <w:t xml:space="preserve">: registered new interface driver </w:t>
+      </w:r>
+      <w:proofErr w:type="spellStart"/>
+      <w:r>
+        <w:rPr>
+          <w:b/>
+        </w:rPr>
+        <w:t>usbhid</w:t>
+      </w:r>
+      <w:proofErr w:type="spellEnd"/>
+    </w:p>
+    <w:p>
+      <w:pPr>
+        <w:rPr>
+          <w:b/>
+        </w:rPr>
+      </w:pPr>
+      <w:proofErr w:type="spellStart"/>
+      <w:r>
+        <w:rPr>
+          <w:b/>
+        </w:rPr>
+        <w:t>usbhid</w:t>
+      </w:r>
+      <w:proofErr w:type="spellEnd"/>
+      <w:r>
+        <w:rPr>
+          <w:b/>
+        </w:rPr>
+        <w:t>: USB HID core driver</w:t>
+      </w:r>
+    </w:p>
+    <w:p>
+      <w:pPr>
+        <w:rPr>
+          <w:b/>
+        </w:rPr>
+      </w:pPr>
+      <w:proofErr w:type="spellStart"/>
+      <w:r>
+        <w:rPr>
+          <w:b/>
+        </w:rPr>
+        <w:t>usbcore</w:t>
+      </w:r>
+      <w:proofErr w:type="spellEnd"/>
+      <w:r>
+        <w:rPr>
+          <w:b/>
+        </w:rPr>
+        <w:t xml:space="preserve">: registered new interface driver </w:t>
+      </w:r>
+      <w:proofErr w:type="spellStart"/>
+      <w:r>
+        <w:rPr>
+          <w:b/>
+        </w:rPr>
+        <w:t>usbfs</w:t>
+      </w:r>
+      <w:proofErr w:type="spellEnd"/>
+    </w:p>
+    <w:p>
+      <w:pPr>
+        <w:rPr>
+          <w:b/>
+        </w:rPr>
+      </w:pPr>
+      <w:proofErr w:type="spellStart"/>
+      <w:r>
+        <w:rPr>
+          <w:b/>
+        </w:rPr>
+        <w:t>usbcore</w:t>
+      </w:r>
+      <w:proofErr w:type="spellEnd"/>
+      <w:r>
+        <w:rPr>
+          <w:b/>
+        </w:rPr>
+        <w:t>: registered new interface driver hub</w:t>
+      </w:r>
+    </w:p>
+    <w:p>
+      <w:pPr>
+        <w:rPr>
+          <w:b/>
+        </w:rPr>
+      </w:pPr>
+      <w:proofErr w:type="spellStart"/>
+      <w:r>
+        <w:rPr>
+          <w:b/>
+        </w:rPr>
+        <w:t>usbcore</w:t>
+      </w:r>
+      <w:proofErr w:type="spellEnd"/>
+      <w:r>
+        <w:rPr>
+          <w:b/>
+        </w:rPr>
+        <w:t xml:space="preserve">: registered new device driver </w:t>
+      </w:r>
+      <w:proofErr w:type="spellStart"/>
+      <w:r>
+        <w:rPr>
+          <w:b/>
+        </w:rPr>
+        <w:t>usb</w:t>
+      </w:r>
+      <w:proofErr w:type="spellEnd"/>
+    </w:p>
+    <w:p/>
+    <w:p>
+      <w:r>
+        <w:t>New drivers were found for the USB and they were loaded.</w:t>
+      </w:r>
+    </w:p>
+    <w:p/>
+    <w:p/>
+    <w:p/>
+    <w:p>
+      <w:pPr>
+        <w:rPr>
+          <w:b/>
+        </w:rPr>
+      </w:pPr>
+      <w:r>
+        <w:rPr>
+          <w:b/>
+        </w:rPr>
+        <w:lastRenderedPageBreak/>
+        <w:t>Linux version 3.9.0-xilinx (kfisch13@linux-4.ece.iastate.edu) (</w:t>
+      </w:r>
+      <w:proofErr w:type="spellStart"/>
+      <w:r>
+        <w:rPr>
+          <w:b/>
+        </w:rPr>
+        <w:t>gcc</w:t>
+      </w:r>
+      <w:proofErr w:type="spellEnd"/>
+      <w:r>
+        <w:rPr>
+          <w:b/>
+        </w:rPr>
+        <w:t xml:space="preserve"> version 4.7.2                                   </w:t>
+      </w:r>
+      <w:proofErr w:type="gramStart"/>
+      <w:r>
+        <w:rPr>
+          <w:b/>
+        </w:rPr>
+        <w:t xml:space="preserve">   (</w:t>
+      </w:r>
+      <w:proofErr w:type="spellStart"/>
+      <w:proofErr w:type="gramEnd"/>
+      <w:r>
+        <w:rPr>
+          <w:b/>
+        </w:rPr>
+        <w:t>Sourcery</w:t>
+      </w:r>
+      <w:proofErr w:type="spellEnd"/>
+      <w:r>
+        <w:rPr>
+          <w:b/>
+        </w:rPr>
+        <w:t xml:space="preserve"> </w:t>
+      </w:r>
+      <w:proofErr w:type="spellStart"/>
+      <w:r>
+        <w:rPr>
+          <w:b/>
+        </w:rPr>
+        <w:t>CodeBench</w:t>
+      </w:r>
+      <w:proofErr w:type="spellEnd"/>
+      <w:r>
+        <w:rPr>
+          <w:b/>
+        </w:rPr>
+        <w:t xml:space="preserve"> Lite 2012.09-104) ) #1 SMP PREEMPT Thu Mar 2 18:02:29 CST 2                                     017</w:t>
+      </w:r>
+      <w:r>
+        <w:rPr>
+          <w:b/>
+        </w:rPr>
+        <w:tab/>
+      </w:r>
+      <w:r>
+        <w:rPr>
+          <w:b/>
+        </w:rPr>
+        <w:tab/>
+      </w:r>
+      <w:r>
+        <w:rPr>
+          <w:b/>
+        </w:rPr>
+        <w:tab/>
+      </w:r>
+      <w:r>
+        <w:rPr>
+          <w:b/>
+        </w:rPr>
+        <w:tab/>
+      </w:r>
+      <w:r>
+        <w:rPr>
+          <w:b/>
+        </w:rPr>
+        <w:tab/>
+      </w:r>
+      <w:r>
+        <w:rPr>
+          <w:b/>
+        </w:rPr>
+        <w:tab/>
+      </w:r>
+      <w:r>
+        <w:rPr>
+          <w:b/>
+        </w:rPr>
+        <w:tab/>
+      </w:r>
+      <w:r>
+        <w:rPr>
+          <w:b/>
+        </w:rPr>
+        <w:tab/>
+      </w:r>
+      <w:r>
+        <w:rPr>
+          <w:b/>
+        </w:rPr>
+        <w:tab/>
+      </w:r>
+      <w:r>
+        <w:t>-- Linux kernel and the boot</w:t>
+      </w:r>
+      <w:r>
+        <w:rPr>
+          <w:b/>
+        </w:rPr>
+        <w:t xml:space="preserve"> time</w:t>
+      </w:r>
+      <w:r>
+        <w:rPr>
+          <w:b/>
+        </w:rPr>
+        <w:t xml:space="preserve">, </w:t>
+      </w:r>
+      <w:proofErr w:type="spellStart"/>
+      <w:r>
+        <w:rPr>
+          <w:b/>
+        </w:rPr>
+        <w:t>gcc</w:t>
+      </w:r>
+      <w:proofErr w:type="spellEnd"/>
+      <w:r>
+        <w:rPr>
+          <w:b/>
+        </w:rPr>
+        <w:t xml:space="preserve"> compiler version</w:t>
+      </w:r>
+    </w:p>
+    <w:p>
+      <w:pPr>
+        <w:rPr>
+          <w:b/>
+        </w:rPr>
+      </w:pPr>
+      <w:r>
+        <w:rPr>
+          <w:b/>
+        </w:rPr>
+        <w:t xml:space="preserve">CPU: ARMv7 Processor [413fc090] revision 0 (ARMv7), </w:t>
+      </w:r>
+      <w:proofErr w:type="spellStart"/>
+      <w:r>
+        <w:rPr>
+          <w:b/>
+        </w:rPr>
+        <w:t>cr</w:t>
+      </w:r>
+      <w:proofErr w:type="spellEnd"/>
+      <w:r>
+        <w:rPr>
+          <w:b/>
+        </w:rPr>
+        <w:t>=18c5387d</w:t>
+      </w:r>
+      <w:r>
+        <w:rPr>
+          <w:b/>
+        </w:rPr>
+        <w:tab/>
+      </w:r>
+      <w:r>
+        <w:t>-- CPU version</w:t>
+      </w:r>
+    </w:p>
+    <w:p>
+      <w:pPr>
+        <w:rPr>
+          <w:b/>
+        </w:rPr>
+      </w:pPr>
+      <w:r>
+        <w:rPr>
+          <w:b/>
+        </w:rPr>
+        <w:t xml:space="preserve">CPU: PIPT / VIPT </w:t>
+      </w:r>
+      <w:proofErr w:type="spellStart"/>
+      <w:r>
+        <w:rPr>
+          <w:b/>
+        </w:rPr>
+        <w:t>nonaliasing</w:t>
+      </w:r>
+      <w:proofErr w:type="spellEnd"/>
+      <w:r>
+        <w:rPr>
+          <w:b/>
+        </w:rPr>
+        <w:t xml:space="preserve"> data cache, VIPT aliasing instruction cache</w:t>
+      </w:r>
+      <w:r>
+        <w:rPr>
+          <w:b/>
+        </w:rPr>
+        <w:tab/>
+      </w:r>
+      <w:r>
+        <w:t>-- CPU configuration</w:t>
+      </w:r>
+    </w:p>
+    <w:p>
+      <w:pPr>
+        <w:rPr>
+          <w:b/>
+        </w:rPr>
+      </w:pPr>
+      <w:r>
+        <w:rPr>
+          <w:b/>
+        </w:rPr>
+        <w:t xml:space="preserve">Machine: Xilinx </w:t>
+      </w:r>
+      <w:proofErr w:type="spellStart"/>
+      <w:r>
+        <w:rPr>
+          <w:b/>
+        </w:rPr>
+        <w:t>Zyn</w:t>
+      </w:r>
+      <w:r>
+        <w:rPr>
+          <w:b/>
+        </w:rPr>
+        <w:t>q</w:t>
+      </w:r>
+      <w:proofErr w:type="spellEnd"/>
+      <w:r>
+        <w:rPr>
+          <w:b/>
+        </w:rPr>
+        <w:t xml:space="preserve"> Platform, model: Xilinx </w:t>
+      </w:r>
+      <w:proofErr w:type="spellStart"/>
+      <w:r>
+        <w:rPr>
+          <w:b/>
+        </w:rPr>
+        <w:t>Zynq</w:t>
+      </w:r>
+      <w:proofErr w:type="spellEnd"/>
+      <w:r>
+        <w:rPr>
+          <w:b/>
+        </w:rPr>
+        <w:tab/>
+      </w:r>
+      <w:r>
+        <w:t>-- vendor name</w:t>
+      </w:r>
+    </w:p>
+    <w:p>
+      <w:pPr>
+        <w:rPr>
+          <w:b/>
+        </w:rPr>
+      </w:pPr>
+      <w:proofErr w:type="spellStart"/>
+      <w:r>
+        <w:rPr>
+          <w:b/>
+        </w:rPr>
+        <w:t>cma</w:t>
+      </w:r>
+      <w:proofErr w:type="spellEnd"/>
+      <w:r>
+        <w:rPr>
+          <w:b/>
+        </w:rPr>
+        <w:t xml:space="preserve">: CMA: reserved 16 </w:t>
+      </w:r>
+      <w:proofErr w:type="spellStart"/>
+      <w:r>
+        <w:rPr>
+          <w:b/>
+        </w:rPr>
+        <w:t>MiB</w:t>
+      </w:r>
+      <w:proofErr w:type="spellEnd"/>
+      <w:r>
+        <w:rPr>
+          <w:b/>
+        </w:rPr>
+        <w:t xml:space="preserve"> at 1e400000</w:t>
+      </w:r>
+      <w:r>
+        <w:rPr>
+          <w:b/>
+        </w:rPr>
+        <w:tab/>
+      </w:r>
+      <w:r>
+        <w:rPr>
+          <w:b/>
+        </w:rPr>
+        <w:tab/>
+      </w:r>
+      <w:r>
+        <w:t>-- reserved memory for CMA at boot time</w:t>
+      </w:r>
+    </w:p>
+    <w:p>
+      <w:pPr>
+        <w:ind w:left="5040" w:hanging="5040"/>
+        <w:rPr>
+          <w:b/>
+        </w:rPr>
+      </w:pPr>
+      <w:r>
+        <w:rPr>
+          <w:b/>
+        </w:rPr>
+        <w:t>Memory policy: ECC d</w:t>
+      </w:r>
+      <w:r>
+        <w:rPr>
+          <w:b/>
+        </w:rPr>
+        <w:t xml:space="preserve">isabled, Data cache </w:t>
+      </w:r>
+      <w:proofErr w:type="spellStart"/>
+      <w:r>
+        <w:rPr>
+          <w:b/>
+        </w:rPr>
+        <w:t>writealloc</w:t>
+      </w:r>
+      <w:proofErr w:type="spellEnd"/>
+      <w:r>
+        <w:rPr>
+          <w:b/>
+        </w:rPr>
+        <w:tab/>
+      </w:r>
+      <w:r>
+        <w:t>-- disable EEC mode and allow the memory allocation using pointer</w:t>
+      </w:r>
+    </w:p>
+    <w:p>
+      <w:pPr>
+        <w:rPr>
+          <w:b/>
+        </w:rPr>
+      </w:pPr>
+      <w:r>
+        <w:rPr>
+          <w:b/>
+        </w:rPr>
+        <w:t xml:space="preserve">RAMDISK: </w:t>
+      </w:r>
+      <w:proofErr w:type="spellStart"/>
+      <w:r>
+        <w:rPr>
+          <w:b/>
+        </w:rPr>
+        <w:t>gzip</w:t>
+      </w:r>
+      <w:proofErr w:type="spellEnd"/>
+      <w:r>
+        <w:rPr>
+          <w:b/>
+        </w:rPr>
+        <w:t xml:space="preserve"> image found at block 0</w:t>
+      </w:r>
+      <w:r>
+        <w:rPr>
+          <w:b/>
+        </w:rPr>
+        <w:tab/>
+      </w:r>
+      <w:r>
+        <w:rPr>
+          <w:b/>
+        </w:rPr>
+        <w:tab/>
+      </w:r>
+      <w:r>
+        <w:rPr>
+          <w:b/>
+        </w:rPr>
+        <w:tab/>
+      </w:r>
+      <w:r>
+        <w:t>-- boot image on RAM memory</w:t>
+      </w:r>
+    </w:p>
+    <w:p>
+      <w:r>
+        <w:rPr>
+          <w:b/>
+        </w:rPr>
+        <w:tab/>
+      </w:r>
+      <w:r>
+        <w:rPr>
+          <w:b/>
+        </w:rPr>
+        <w:tab/>
+      </w:r>
+      <w:r>
+        <w:rPr>
+          <w:b/>
+        </w:rPr>
+        <w:tab/>
+      </w:r>
+      <w:r>
+        <w:rPr>
+          <w:b/>
+        </w:rPr>
+        <w:tab/>
+      </w:r>
+      <w:r>
+        <w:rPr>
+          <w:b/>
+        </w:rPr>
+        <w:tab/>
+      </w:r>
+      <w:r>
+        <w:rPr>
+          <w:b/>
+        </w:rPr>
+        <w:tab/>
+      </w:r>
+      <w:r>
+        <w:rPr>
+          <w:b/>
+        </w:rPr>
+        <w:tab/>
+      </w:r>
+    </w:p>
+    <w:p>
+      <w:pPr>
+        <w:rPr>
+          <w:b/>
+        </w:rPr>
+      </w:pPr>
+      <w:r>
+        <w:rPr>
+          <w:b/>
+        </w:rPr>
+        <w:t xml:space="preserve">++ Mounting </w:t>
+      </w:r>
+      <w:proofErr w:type="spellStart"/>
+      <w:r>
+        <w:rPr>
+          <w:b/>
+        </w:rPr>
+        <w:t>filesystem</w:t>
+      </w:r>
+      <w:proofErr w:type="spellEnd"/>
+    </w:p>
+    <w:p>
+      <w:pPr>
+        <w:rPr>
+          <w:b/>
+        </w:rPr>
+      </w:pPr>
+      <w:r>
+        <w:rPr>
+          <w:b/>
+        </w:rPr>
+        <w:t xml:space="preserve">FAT-fs (mmcblk0p1): Volume was not properly unmounted. Some data may be corrupt.                                      Please run </w:t>
+      </w:r>
+      <w:proofErr w:type="spellStart"/>
+      <w:r>
+        <w:rPr>
+          <w:b/>
+        </w:rPr>
+        <w:t>fsck</w:t>
+      </w:r>
+      <w:proofErr w:type="spellEnd"/>
+      <w:r>
+        <w:rPr>
+          <w:b/>
+        </w:rPr>
+        <w:t>.</w:t>
+      </w:r>
+    </w:p>
+    <w:p>
+      <w:pPr>
+        <w:rPr>
+          <w:b/>
+        </w:rPr>
+      </w:pPr>
+    </w:p>
+    <w:p>
+      <w:r>
+        <w:t>We tried to mount our FAT file system but it wasn’t mounted properly. It says to run some cleanup.</w:t>
+      </w:r>
+    </w:p>
+    <w:p>
+      <w:pPr>
+        <w:rPr>
+          <w:b/>
+        </w:rPr>
+      </w:pPr>
+    </w:p>
+    <w:p>
+      <w:pPr>
+        <w:rPr>
+          <w:b/>
+        </w:rPr>
+      </w:pPr>
+      <w:r>
+        <w:rPr>
+          <w:b/>
+        </w:rPr>
+        <w:t xml:space="preserve">++ Setting up </w:t>
+      </w:r>
+      <w:proofErr w:type="spellStart"/>
+      <w:r>
+        <w:rPr>
+          <w:b/>
+        </w:rPr>
+        <w:t>mdev</w:t>
+      </w:r>
+      <w:proofErr w:type="spellEnd"/>
+    </w:p>
+    <w:p>
+      <w:pPr>
+        <w:rPr>
+          <w:b/>
+        </w:rPr>
+      </w:pPr>
+      <w:r>
+        <w:rPr>
+          <w:b/>
+        </w:rPr>
+        <w:t>++ Starting telnet daemon</w:t>
+      </w:r>
+    </w:p>
+    <w:p>
+      <w:pPr>
+        <w:rPr>
+          <w:b/>
+        </w:rPr>
+      </w:pPr>
+      <w:r>
+        <w:rPr>
+          <w:b/>
+        </w:rPr>
+        <w:t>++ Starting http daemon</w:t>
+      </w:r>
+    </w:p>
+    <w:p>
+      <w:pPr>
+        <w:rPr>
+          <w:b/>
+        </w:rPr>
+      </w:pPr>
+      <w:r>
+        <w:rPr>
+          <w:b/>
+        </w:rPr>
+        <w:t>++ Starting ftp daemon</w:t>
+      </w:r>
+    </w:p>
+    <w:p>
+      <w:pPr>
+        <w:rPr>
+          <w:b/>
+        </w:rPr>
+      </w:pPr>
+      <w:r>
+        <w:rPr>
+          <w:b/>
+        </w:rPr>
+        <w:t xml:space="preserve">++ Starting </w:t>
+      </w:r>
+      <w:proofErr w:type="spellStart"/>
+      <w:r>
+        <w:rPr>
+          <w:b/>
+        </w:rPr>
+        <w:t>ssh</w:t>
+      </w:r>
+      <w:proofErr w:type="spellEnd"/>
+      <w:r>
+        <w:rPr>
+          <w:b/>
+        </w:rPr>
+        <w:t xml:space="preserve"> daemon</w:t>
+      </w:r>
+    </w:p>
+    <w:p>
+      <w:pPr>
+        <w:rPr>
+          <w:b/>
+        </w:rPr>
+      </w:pPr>
+    </w:p>
+    <w:p>
+      <w:r>
+        <w:t xml:space="preserve">These are setting up ways to connect to our </w:t>
+      </w:r>
+      <w:proofErr w:type="spellStart"/>
+      <w:r>
+        <w:t>linux</w:t>
+      </w:r>
+      <w:proofErr w:type="spellEnd"/>
+      <w:r>
+        <w:t xml:space="preserve"> system.</w:t>
+      </w:r>
+    </w:p>
+    <w:p/>
+    <w:p>
+      <w:pPr>
+        <w:rPr>
+          <w:b/>
+        </w:rPr>
+      </w:pPr>
+      <w:proofErr w:type="spellStart"/>
+      <w:r>
+        <w:rPr>
+          <w:b/>
+        </w:rPr>
+        <w:t>Zynq</w:t>
+      </w:r>
+      <w:proofErr w:type="spellEnd"/>
+      <w:r>
+        <w:rPr>
+          <w:b/>
+        </w:rPr>
+        <w:t xml:space="preserve"> clock </w:t>
+      </w:r>
+      <w:proofErr w:type="spellStart"/>
+      <w:r>
+        <w:rPr>
+          <w:b/>
+        </w:rPr>
+        <w:t>init</w:t>
+      </w:r>
+      <w:proofErr w:type="spellEnd"/>
+    </w:p>
+    <w:p>
+      <w:r>
+        <w:t>This one seemed important. Sets up our clock.</w:t>
+      </w:r>
+    </w:p>
+    <w:p/>
+    <w:p>
+      <w:r>
+        <w:rPr>
+          <w:b/>
+        </w:rPr>
+        <w:t xml:space="preserve">Console: </w:t>
+      </w:r>
+      <w:proofErr w:type="spellStart"/>
+      <w:r>
+        <w:rPr>
+          <w:b/>
+        </w:rPr>
+        <w:t>colour</w:t>
+      </w:r>
+      <w:proofErr w:type="spellEnd"/>
+      <w:r>
+        <w:rPr>
+          <w:b/>
+        </w:rPr>
+        <w:t xml:space="preserve"> dummy device 80x30</w:t>
+      </w:r>
+    </w:p>
+    <w:p/>
+    <w:p>
+      <w:r>
+        <w:t>This says that our device doesn’t have color output. It is just a dummy.</w:t>
+      </w:r>
+    </w:p>
+    <w:p/>
+    <w:p>
+      <w:pPr>
+        <w:rPr>
+          <w:b/>
+        </w:rPr>
+      </w:pPr>
+      <w:r>
+        <w:rPr>
+          <w:b/>
+        </w:rPr>
+        <w:t>Copying Linux from SD to RAM...</w:t>
+      </w:r>
+    </w:p>
+    <w:p>
+      <w:pPr>
+        <w:rPr>
+          <w:b/>
+        </w:rPr>
+      </w:pPr>
+      <w:r>
+        <w:rPr>
+          <w:b/>
+        </w:rPr>
+        <w:t xml:space="preserve">reading </w:t>
+      </w:r>
+      <w:proofErr w:type="spellStart"/>
+      <w:r>
+        <w:rPr>
+          <w:b/>
+        </w:rPr>
+        <w:t>uImage</w:t>
+      </w:r>
+      <w:proofErr w:type="spellEnd"/>
+    </w:p>
+    <w:p>
+      <w:pPr>
+        <w:rPr>
+          <w:b/>
+        </w:rPr>
+      </w:pPr>
+      <w:r>
+        <w:rPr>
+          <w:b/>
+        </w:rPr>
+        <w:t xml:space="preserve">reading </w:t>
+      </w:r>
+      <w:proofErr w:type="spellStart"/>
+      <w:r>
+        <w:rPr>
+          <w:b/>
+        </w:rPr>
+        <w:t>devicetree.dtb</w:t>
+      </w:r>
+      <w:proofErr w:type="spellEnd"/>
+    </w:p>
+    <w:p>
+      <w:pPr>
+        <w:rPr>
+          <w:b/>
+        </w:rPr>
+      </w:pPr>
+      <w:r>
+        <w:rPr>
+          <w:b/>
+        </w:rPr>
+        <w:t>reading uramdisk.image.gz</w:t>
+      </w:r>
+    </w:p>
+    <w:p>
+      <w:pPr>
+        <w:rPr>
+          <w:b/>
+        </w:rPr>
+      </w:pPr>
+    </w:p>
+    <w:p>
+      <w:r>
+        <w:t>These are reading some of the files we had on our SD card.</w:t>
+      </w:r>
+    </w:p>
+    <w:p/>
+    <w:p>
+      <w:pPr>
+        <w:rPr>
+          <w:b/>
+        </w:rPr>
+      </w:pPr>
+      <w:r>
+        <w:rPr>
+          <w:b/>
+        </w:rPr>
+        <w:t>Starting kernel ...</w:t>
+      </w:r>
+    </w:p>
+    <w:p>
+      <w:pPr>
+        <w:rPr>
+          <w:b/>
+        </w:rPr>
+      </w:pPr>
+    </w:p>
+    <w:p>
+      <w:r>
+        <w:t>The kernel was started …</w:t>
+      </w:r>
+    </w:p>
+    <w:p/>
+    <w:p>
+      <w:pPr>
+        <w:pStyle w:val="Heading1"/>
+      </w:pPr>
+      <w:r>
+        <w:t xml:space="preserve">Plugged in the Turret </w:t>
+      </w:r>
+      <w:r>
+        <w:rPr>
+          <w:rStyle w:val="Heading1Char"/>
+        </w:rPr>
+        <w:t>for</w:t>
+      </w:r>
+      <w:r>
+        <w:t xml:space="preserve"> the First Time</w:t>
+      </w:r>
+    </w:p>
+    <w:p>
+      <w:pPr>
+        <w:tabs>
+          <w:tab w:val="left" w:pos="6570"/>
+        </w:tabs>
+      </w:pPr>
+      <w:proofErr w:type="spellStart"/>
+      <w:r>
+        <w:rPr>
+          <w:b/>
+        </w:rPr>
+        <w:t>usb</w:t>
+      </w:r>
+      <w:proofErr w:type="spellEnd"/>
+      <w:r>
+        <w:rPr>
+          <w:b/>
+        </w:rPr>
+        <w:t xml:space="preserve"> 1-1: new low-speed USB device number 2 using </w:t>
+      </w:r>
+      <w:proofErr w:type="spellStart"/>
+      <w:r>
+        <w:rPr>
+          <w:b/>
+        </w:rPr>
+        <w:t>xusbps-</w:t>
+      </w:r>
+      <w:proofErr w:type="gramStart"/>
+      <w:r>
+        <w:rPr>
+          <w:b/>
+        </w:rPr>
+        <w:t>ehci</w:t>
+      </w:r>
+      <w:proofErr w:type="spellEnd"/>
+      <w:r>
+        <w:rPr>
+          <w:b/>
+        </w:rPr>
+        <w:t xml:space="preserve"> </w:t>
+      </w:r>
+      <w:r>
+        <w:t xml:space="preserve"> </w:t>
+      </w:r>
+      <w:r>
+        <w:tab/>
+      </w:r>
+      <w:proofErr w:type="gramEnd"/>
+      <w:r>
+        <w:t>found a new device</w:t>
+      </w:r>
+    </w:p>
+    <w:p>
+      <w:pPr>
+        <w:tabs>
+          <w:tab w:val="left" w:pos="6570"/>
+        </w:tabs>
+      </w:pPr>
+      <w:proofErr w:type="spellStart"/>
+      <w:r>
+        <w:rPr>
+          <w:b/>
+        </w:rPr>
+        <w:t>usb</w:t>
+      </w:r>
+      <w:proofErr w:type="spellEnd"/>
+      <w:r>
+        <w:rPr>
+          <w:b/>
+        </w:rPr>
+        <w:t xml:space="preserve"> 1-1: New USB device found, </w:t>
+      </w:r>
+      <w:proofErr w:type="spellStart"/>
+      <w:r>
+        <w:rPr>
+          <w:b/>
+        </w:rPr>
+        <w:t>idVendor</w:t>
+      </w:r>
+      <w:proofErr w:type="spellEnd"/>
+      <w:r>
+        <w:rPr>
+          <w:b/>
+        </w:rPr>
+        <w:t xml:space="preserve">=2123, </w:t>
+      </w:r>
+      <w:proofErr w:type="spellStart"/>
+      <w:r>
+        <w:rPr>
+          <w:b/>
+        </w:rPr>
+        <w:t>idProduct</w:t>
+      </w:r>
+      <w:proofErr w:type="spellEnd"/>
+      <w:r>
+        <w:rPr>
+          <w:b/>
+        </w:rPr>
+        <w:t>=1010</w:t>
+      </w:r>
+      <w:r>
+        <w:rPr>
+          <w:b/>
+        </w:rPr>
+        <w:tab/>
+      </w:r>
+      <w:proofErr w:type="spellStart"/>
+      <w:r>
+        <w:t>self declared</w:t>
+      </w:r>
+      <w:proofErr w:type="spellEnd"/>
+      <w:r>
+        <w:rPr>
+          <w:b/>
+        </w:rPr>
+        <w:t xml:space="preserve"> </w:t>
+      </w:r>
+      <w:r>
+        <w:t>device properties</w:t>
+      </w:r>
+    </w:p>
+    <w:p>
+      <w:pPr>
+        <w:tabs>
+          <w:tab w:val="left" w:pos="6570"/>
+        </w:tabs>
+        <w:rPr>
+          <w:b/>
+        </w:rPr>
+      </w:pPr>
+      <w:proofErr w:type="spellStart"/>
+      <w:r>
+        <w:rPr>
+          <w:b/>
+        </w:rPr>
+        <w:t>usb</w:t>
+      </w:r>
+      <w:proofErr w:type="spellEnd"/>
+      <w:r>
+        <w:rPr>
+          <w:b/>
+        </w:rPr>
+        <w:t xml:space="preserve"> 1-1: New USB device strings: </w:t>
+      </w:r>
+      <w:proofErr w:type="spellStart"/>
+      <w:r>
+        <w:rPr>
+          <w:b/>
+        </w:rPr>
+        <w:t>Mfr</w:t>
+      </w:r>
+      <w:proofErr w:type="spellEnd"/>
+      <w:r>
+        <w:rPr>
+          <w:b/>
+        </w:rPr>
+        <w:t xml:space="preserve">=1, Product=2, </w:t>
+      </w:r>
+      <w:proofErr w:type="spellStart"/>
+      <w:r>
+        <w:rPr>
+          <w:b/>
+        </w:rPr>
+        <w:t>SerialNumber</w:t>
+      </w:r>
+      <w:proofErr w:type="spellEnd"/>
+      <w:r>
+        <w:rPr>
+          <w:b/>
+        </w:rPr>
+        <w:t>=0</w:t>
+      </w:r>
+      <w:r>
+        <w:t xml:space="preserve"> </w:t>
+      </w:r>
+      <w:r>
+        <w:tab/>
+      </w:r>
+      <w:proofErr w:type="spellStart"/>
+      <w:r>
+        <w:t>self declared</w:t>
+      </w:r>
+      <w:proofErr w:type="spellEnd"/>
+      <w:r>
+        <w:rPr>
+          <w:b/>
+        </w:rPr>
+        <w:t xml:space="preserve"> </w:t>
+      </w:r>
+      <w:r>
+        <w:t>device properties</w:t>
+      </w:r>
+    </w:p>
+    <w:p>
+      <w:pPr>
+        <w:tabs>
+          <w:tab w:val="left" w:pos="6570"/>
+        </w:tabs>
+        <w:ind w:left="6570" w:hanging="6570"/>
+      </w:pPr>
+      <w:proofErr w:type="spellStart"/>
+      <w:r>
+        <w:rPr>
+          <w:b/>
+        </w:rPr>
+        <w:t>usb</w:t>
+      </w:r>
+      <w:proofErr w:type="spellEnd"/>
+      <w:r>
+        <w:rPr>
+          <w:b/>
+        </w:rPr>
+        <w:t xml:space="preserve"> 1-1: Product: USB Missile Launcher</w:t>
+      </w:r>
+      <w:r>
+        <w:rPr>
+          <w:b/>
+        </w:rPr>
+        <w:tab/>
+      </w:r>
+      <w:r>
+        <w:t>recognized that the device is a missile launcher</w:t>
+      </w:r>
+    </w:p>
+    <w:p>
+      <w:pPr>
+        <w:tabs>
+          <w:tab w:val="left" w:pos="6570"/>
+        </w:tabs>
+      </w:pPr>
+      <w:proofErr w:type="spellStart"/>
+      <w:r>
+        <w:rPr>
+          <w:b/>
+        </w:rPr>
+        <w:t>usb</w:t>
+      </w:r>
+      <w:proofErr w:type="spellEnd"/>
+      <w:r>
+        <w:rPr>
+          <w:b/>
+        </w:rPr>
+        <w:t xml:space="preserve"> 1-1: Manufacturer: </w:t>
+      </w:r>
+      <w:proofErr w:type="spellStart"/>
+      <w:r>
+        <w:rPr>
+          <w:b/>
+        </w:rPr>
+        <w:t>Syntek</w:t>
+      </w:r>
+      <w:proofErr w:type="spellEnd"/>
+      <w:r>
+        <w:rPr>
+          <w:b/>
+        </w:rPr>
+        <w:tab/>
+      </w:r>
+      <w:r>
+        <w:t>Found the manufacturer info</w:t>
+      </w:r>
+    </w:p>
+    <w:p>
+      <w:pPr>
+        <w:tabs>
+          <w:tab w:val="left" w:pos="6570"/>
+        </w:tabs>
+        <w:ind w:left="6570" w:hanging="6570"/>
+      </w:pPr>
+      <w:r>
+        <w:rPr>
+          <w:b/>
+        </w:rPr>
+        <w:t>hid-generic 0003:2123:1010.0001: device has no listeners, quitting</w:t>
+      </w:r>
+      <w:r>
+        <w:rPr>
+          <w:b/>
+        </w:rPr>
+        <w:tab/>
+      </w:r>
+      <w:r>
+        <w:t xml:space="preserve">Nothing was using this device so </w:t>
+      </w:r>
+      <w:proofErr w:type="spellStart"/>
+      <w:r>
+        <w:t>linux</w:t>
+      </w:r>
+      <w:proofErr w:type="spellEnd"/>
+      <w:r>
+        <w:t xml:space="preserve"> stopped putting in an effort</w:t>
+      </w:r>
+    </w:p>
+    <w:p/>
+    <w:p>
+      <w:pPr>
+        <w:pStyle w:val="Heading1"/>
+      </w:pPr>
+      <w:r>
+        <w:t xml:space="preserve">Changes to </w:t>
+      </w:r>
+      <w:proofErr w:type="spellStart"/>
+      <w:r>
+        <w:t>launcher_driver.c</w:t>
+      </w:r>
+      <w:proofErr w:type="spellEnd"/>
+    </w:p>
+    <w:p>
+      <w:pPr>
+        <w:pStyle w:val="ListParagraph"/>
+        <w:numPr>
+          <w:ilvl w:val="0"/>
+          <w:numId w:val="7"/>
+        </w:numPr>
+      </w:pPr>
+      <w:r>
+        <w:t>Removed the references to “</w:t>
+      </w:r>
+      <w:proofErr w:type="spellStart"/>
+      <w:r>
+        <w:t>skel</w:t>
+      </w:r>
+      <w:proofErr w:type="spellEnd"/>
+      <w:r>
+        <w:t>”</w:t>
+      </w:r>
+    </w:p>
+    <w:p>
+      <w:pPr>
+        <w:pStyle w:val="ListParagraph"/>
+        <w:numPr>
+          <w:ilvl w:val="0"/>
+          <w:numId w:val="7"/>
+        </w:numPr>
+      </w:pPr>
+      <w:r>
+        <w:t>Usually ended up saying “</w:t>
+      </w:r>
+      <w:proofErr w:type="spellStart"/>
+      <w:r>
+        <w:t>eton</w:t>
+      </w:r>
+      <w:proofErr w:type="spellEnd"/>
+      <w:r>
+        <w:t>” in place of “skeleton”</w:t>
+      </w:r>
+      <w:r>
+        <w:t xml:space="preserve"> </w:t>
+      </w:r>
+    </w:p>
+    <w:p>
+      <w:pPr>
+        <w:pStyle w:val="ListParagraph"/>
+        <w:numPr>
+          <w:ilvl w:val="0"/>
+          <w:numId w:val="7"/>
+        </w:numPr>
+      </w:pPr>
+      <w:r>
+        <w:t xml:space="preserve">Replaced </w:t>
+      </w:r>
       <w:bookmarkStart w:id="0" w:name="_GoBack"/>
       <w:bookmarkEnd w:id="0"/>
+      <w:r>
+        <w:t xml:space="preserve">the IDs in line 33 to their appropriate defines in </w:t>
+      </w:r>
+      <w:proofErr w:type="spellStart"/>
+      <w:r>
+        <w:t>launcher_commands.h</w:t>
+      </w:r>
+      <w:proofErr w:type="spellEnd"/>
     </w:p>
     <w:sectPr>
       <w:headerReference w:type="default" r:id="rId8"/>
@@ -932,6 +2436,118 @@
     </w:lvl>
   </w:abstractNum>
   <w:abstractNum w:abstractNumId="3" w15:restartNumberingAfterBreak="0">
+    <w:nsid w:val="3BB60599"/>
+    <w:multiLevelType w:val="hybridMultilevel"/>
+    <w:tmpl w:val="30CECC94"/>
+    <w:lvl w:ilvl="0" w:tplc="660A1DD0">
+      <w:numFmt w:val="bullet"/>
+      <w:lvlText w:val=""/>
+      <w:lvlJc w:val="left"/>
+      <w:pPr>
+        <w:ind w:left="5400" w:hanging="360"/>
+      </w:pPr>
+      <w:rPr>
+        <w:rFonts w:ascii="Wingdings" w:eastAsiaTheme="minorHAnsi" w:hAnsi="Wingdings" w:cstheme="minorBidi" w:hint="default"/>
+      </w:rPr>
+    </w:lvl>
+    <w:lvl w:ilvl="1" w:tplc="04090003" w:tentative="1">
+      <w:start w:val="1"/>
+      <w:numFmt w:val="bullet"/>
+      <w:lvlText w:val="o"/>
+      <w:lvlJc w:val="left"/>
+      <w:pPr>
+        <w:ind w:left="6120" w:hanging="360"/>
+      </w:pPr>
+      <w:rPr>
+        <w:rFonts w:ascii="Courier New" w:hAnsi="Courier New" w:cs="Courier New" w:hint="default"/>
+      </w:rPr>
+    </w:lvl>
+    <w:lvl w:ilvl="2" w:tplc="04090005" w:tentative="1">
+      <w:start w:val="1"/>
+      <w:numFmt w:val="bullet"/>
+      <w:lvlText w:val=""/>
+      <w:lvlJc w:val="left"/>
+      <w:pPr>
+        <w:ind w:left="6840" w:hanging="360"/>
+      </w:pPr>
+      <w:rPr>
+        <w:rFonts w:ascii="Wingdings" w:hAnsi="Wingdings" w:hint="default"/>
+      </w:rPr>
+    </w:lvl>
+    <w:lvl w:ilvl="3" w:tplc="04090001" w:tentative="1">
+      <w:start w:val="1"/>
+      <w:numFmt w:val="bullet"/>
+      <w:lvlText w:val=""/>
+      <w:lvlJc w:val="left"/>
+      <w:pPr>
+        <w:ind w:left="7560" w:hanging="360"/>
+      </w:pPr>
+      <w:rPr>
+        <w:rFonts w:ascii="Symbol" w:hAnsi="Symbol" w:hint="default"/>
+      </w:rPr>
+    </w:lvl>
+    <w:lvl w:ilvl="4" w:tplc="04090003" w:tentative="1">
+      <w:start w:val="1"/>
+      <w:numFmt w:val="bullet"/>
+      <w:lvlText w:val="o"/>
+      <w:lvlJc w:val="left"/>
+      <w:pPr>
+        <w:ind w:left="8280" w:hanging="360"/>
+      </w:pPr>
+      <w:rPr>
+        <w:rFonts w:ascii="Courier New" w:hAnsi="Courier New" w:cs="Courier New" w:hint="default"/>
+      </w:rPr>
+    </w:lvl>
+    <w:lvl w:ilvl="5" w:tplc="04090005" w:tentative="1">
+      <w:start w:val="1"/>
+      <w:numFmt w:val="bullet"/>
+      <w:lvlText w:val=""/>
+      <w:lvlJc w:val="left"/>
+      <w:pPr>
+        <w:ind w:left="9000" w:hanging="360"/>
+      </w:pPr>
+      <w:rPr>
+        <w:rFonts w:ascii="Wingdings" w:hAnsi="Wingdings" w:hint="default"/>
+      </w:rPr>
+    </w:lvl>
+    <w:lvl w:ilvl="6" w:tplc="04090001" w:tentative="1">
+      <w:start w:val="1"/>
+      <w:numFmt w:val="bullet"/>
+      <w:lvlText w:val=""/>
+      <w:lvlJc w:val="left"/>
+      <w:pPr>
+        <w:ind w:left="9720" w:hanging="360"/>
+      </w:pPr>
+      <w:rPr>
+        <w:rFonts w:ascii="Symbol" w:hAnsi="Symbol" w:hint="default"/>
+      </w:rPr>
+    </w:lvl>
+    <w:lvl w:ilvl="7" w:tplc="04090003" w:tentative="1">
+      <w:start w:val="1"/>
+      <w:numFmt w:val="bullet"/>
+      <w:lvlText w:val="o"/>
+      <w:lvlJc w:val="left"/>
+      <w:pPr>
+        <w:ind w:left="10440" w:hanging="360"/>
+      </w:pPr>
+      <w:rPr>
+        <w:rFonts w:ascii="Courier New" w:hAnsi="Courier New" w:cs="Courier New" w:hint="default"/>
+      </w:rPr>
+    </w:lvl>
+    <w:lvl w:ilvl="8" w:tplc="04090005" w:tentative="1">
+      <w:start w:val="1"/>
+      <w:numFmt w:val="bullet"/>
+      <w:lvlText w:val=""/>
+      <w:lvlJc w:val="left"/>
+      <w:pPr>
+        <w:ind w:left="11160" w:hanging="360"/>
+      </w:pPr>
+      <w:rPr>
+        <w:rFonts w:ascii="Wingdings" w:hAnsi="Wingdings" w:hint="default"/>
+      </w:rPr>
+    </w:lvl>
+  </w:abstractNum>
+  <w:abstractNum w:abstractNumId="4" w15:restartNumberingAfterBreak="0">
     <w:nsid w:val="52B95052"/>
     <w:multiLevelType w:val="hybridMultilevel"/>
     <w:tmpl w:val="3698E41C"/>
@@ -1020,7 +2636,7 @@
       </w:pPr>
     </w:lvl>
   </w:abstractNum>
-  <w:abstractNum w:abstractNumId="4" w15:restartNumberingAfterBreak="0">
+  <w:abstractNum w:abstractNumId="5" w15:restartNumberingAfterBreak="0">
     <w:nsid w:val="5F452B29"/>
     <w:multiLevelType w:val="hybridMultilevel"/>
     <w:tmpl w:val="1E82A6EE"/>
@@ -1035,6 +2651,92 @@
       <w:rPr>
         <w:rFonts w:hint="default"/>
       </w:rPr>
+    </w:lvl>
+    <w:lvl w:ilvl="1" w:tplc="04090019" w:tentative="1">
+      <w:start w:val="1"/>
+      <w:numFmt w:val="lowerLetter"/>
+      <w:lvlText w:val="%2."/>
+      <w:lvlJc w:val="left"/>
+      <w:pPr>
+        <w:ind w:left="1440" w:hanging="360"/>
+      </w:pPr>
+    </w:lvl>
+    <w:lvl w:ilvl="2" w:tplc="0409001B" w:tentative="1">
+      <w:start w:val="1"/>
+      <w:numFmt w:val="lowerRoman"/>
+      <w:lvlText w:val="%3."/>
+      <w:lvlJc w:val="right"/>
+      <w:pPr>
+        <w:ind w:left="2160" w:hanging="180"/>
+      </w:pPr>
+    </w:lvl>
+    <w:lvl w:ilvl="3" w:tplc="0409000F" w:tentative="1">
+      <w:start w:val="1"/>
+      <w:numFmt w:val="decimal"/>
+      <w:lvlText w:val="%4."/>
+      <w:lvlJc w:val="left"/>
+      <w:pPr>
+        <w:ind w:left="2880" w:hanging="360"/>
+      </w:pPr>
+    </w:lvl>
+    <w:lvl w:ilvl="4" w:tplc="04090019" w:tentative="1">
+      <w:start w:val="1"/>
+      <w:numFmt w:val="lowerLetter"/>
+      <w:lvlText w:val="%5."/>
+      <w:lvlJc w:val="left"/>
+      <w:pPr>
+        <w:ind w:left="3600" w:hanging="360"/>
+      </w:pPr>
+    </w:lvl>
+    <w:lvl w:ilvl="5" w:tplc="0409001B" w:tentative="1">
+      <w:start w:val="1"/>
+      <w:numFmt w:val="lowerRoman"/>
+      <w:lvlText w:val="%6."/>
+      <w:lvlJc w:val="right"/>
+      <w:pPr>
+        <w:ind w:left="4320" w:hanging="180"/>
+      </w:pPr>
+    </w:lvl>
+    <w:lvl w:ilvl="6" w:tplc="0409000F" w:tentative="1">
+      <w:start w:val="1"/>
+      <w:numFmt w:val="decimal"/>
+      <w:lvlText w:val="%7."/>
+      <w:lvlJc w:val="left"/>
+      <w:pPr>
+        <w:ind w:left="5040" w:hanging="360"/>
+      </w:pPr>
+    </w:lvl>
+    <w:lvl w:ilvl="7" w:tplc="04090019" w:tentative="1">
+      <w:start w:val="1"/>
+      <w:numFmt w:val="lowerLetter"/>
+      <w:lvlText w:val="%8."/>
+      <w:lvlJc w:val="left"/>
+      <w:pPr>
+        <w:ind w:left="5760" w:hanging="360"/>
+      </w:pPr>
+    </w:lvl>
+    <w:lvl w:ilvl="8" w:tplc="0409001B" w:tentative="1">
+      <w:start w:val="1"/>
+      <w:numFmt w:val="lowerRoman"/>
+      <w:lvlText w:val="%9."/>
+      <w:lvlJc w:val="right"/>
+      <w:pPr>
+        <w:ind w:left="6480" w:hanging="180"/>
+      </w:pPr>
+    </w:lvl>
+  </w:abstractNum>
+  <w:abstractNum w:abstractNumId="6" w15:restartNumberingAfterBreak="0">
+    <w:nsid w:val="6E601A68"/>
+    <w:multiLevelType w:val="hybridMultilevel"/>
+    <w:tmpl w:val="8048E144"/>
+    <w:lvl w:ilvl="0" w:tplc="0409000F">
+      <w:start w:val="1"/>
+      <w:numFmt w:val="decimal"/>
+      <w:lvlText w:val="%1."/>
+      <w:lvlJc w:val="left"/>
+      <w:pPr>
+        <w:ind w:left="720" w:hanging="360"/>
+      </w:pPr>
     </w:lvl>
     <w:lvl w:ilvl="1" w:tplc="04090019" w:tentative="1">
       <w:start w:val="1"/>
@@ -1113,16 +2815,22 @@
     <w:abstractNumId w:val="1"/>
   </w:num>
   <w:num w:numId="2">
-    <w:abstractNumId w:val="3"/>
+    <w:abstractNumId w:val="4"/>
   </w:num>
   <w:num w:numId="3">
     <w:abstractNumId w:val="0"/>
   </w:num>
   <w:num w:numId="4">
-    <w:abstractNumId w:val="4"/>
+    <w:abstractNumId w:val="5"/>
   </w:num>
   <w:num w:numId="5">
     <w:abstractNumId w:val="2"/>
+  </w:num>
+  <w:num w:numId="6">
+    <w:abstractNumId w:val="3"/>
+  </w:num>
+  <w:num w:numId="7">
+    <w:abstractNumId w:val="6"/>
   </w:num>
 </w:numbering>
 </file>
@@ -1990,7 +3698,7 @@
 </file>
 
 <file path=customXml/itemProps1.xml><?xml version="1.0" encoding="utf-8"?>
-<ds:datastoreItem xmlns:ds="http://schemas.openxmlformats.org/officeDocument/2006/customXml" ds:itemID="{711A4922-6A2B-4E24-89C3-412E571788CD}">
+<ds:datastoreItem xmlns:ds="http://schemas.openxmlformats.org/officeDocument/2006/customXml" ds:itemID="{FB9C2202-6294-461C-A48F-C28DCC871392}">
   <ds:schemaRefs>
     <ds:schemaRef ds:uri="http://schemas.openxmlformats.org/officeDocument/2006/bibliography"/>
   </ds:schemaRefs>

</xml_diff>

<commit_message>
almost done with controlling the launcher with c code
</commit_message>
<xml_diff>
--- a/report_MP3.docx
+++ b/report_MP3.docx
@@ -872,650 +872,650 @@
         <w:rPr>
           <w:b/>
         </w:rPr>
+        <w:t>Linux version 3.9.0-xilinx (kfisch13@linux-4.ece.iastate.edu) (</w:t>
+      </w:r>
+      <w:proofErr w:type="spellStart"/>
+      <w:r>
+        <w:rPr>
+          <w:b/>
+        </w:rPr>
+        <w:t>gcc</w:t>
+      </w:r>
+      <w:proofErr w:type="spellEnd"/>
+      <w:r>
+        <w:rPr>
+          <w:b/>
+        </w:rPr>
+        <w:t xml:space="preserve"> version 4.7.2                                   </w:t>
+      </w:r>
+      <w:proofErr w:type="gramStart"/>
+      <w:r>
+        <w:rPr>
+          <w:b/>
+        </w:rPr>
+        <w:t xml:space="preserve">   (</w:t>
+      </w:r>
+      <w:proofErr w:type="spellStart"/>
+      <w:proofErr w:type="gramEnd"/>
+      <w:r>
+        <w:rPr>
+          <w:b/>
+        </w:rPr>
+        <w:t>Sourcery</w:t>
+      </w:r>
+      <w:proofErr w:type="spellEnd"/>
+      <w:r>
+        <w:rPr>
+          <w:b/>
+        </w:rPr>
+        <w:t xml:space="preserve"> </w:t>
+      </w:r>
+      <w:proofErr w:type="spellStart"/>
+      <w:r>
+        <w:rPr>
+          <w:b/>
+        </w:rPr>
+        <w:t>CodeBench</w:t>
+      </w:r>
+      <w:proofErr w:type="spellEnd"/>
+      <w:r>
+        <w:rPr>
+          <w:b/>
+        </w:rPr>
+        <w:t xml:space="preserve"> Lite 2012.09-104) ) #1 SMP PREEMPT Thu Mar 2 18:02:29 CST 2                                     017</w:t>
+      </w:r>
+      <w:r>
+        <w:rPr>
+          <w:b/>
+        </w:rPr>
+        <w:tab/>
+      </w:r>
+      <w:r>
+        <w:rPr>
+          <w:b/>
+        </w:rPr>
+        <w:tab/>
+      </w:r>
+      <w:r>
+        <w:rPr>
+          <w:b/>
+        </w:rPr>
+        <w:tab/>
+      </w:r>
+      <w:r>
+        <w:rPr>
+          <w:b/>
+        </w:rPr>
+        <w:tab/>
+      </w:r>
+      <w:r>
+        <w:rPr>
+          <w:b/>
+        </w:rPr>
+        <w:tab/>
+      </w:r>
+      <w:r>
+        <w:rPr>
+          <w:b/>
+        </w:rPr>
+        <w:tab/>
+      </w:r>
+      <w:r>
+        <w:rPr>
+          <w:b/>
+        </w:rPr>
+        <w:tab/>
+      </w:r>
+      <w:r>
+        <w:rPr>
+          <w:b/>
+        </w:rPr>
+        <w:tab/>
+      </w:r>
+      <w:r>
+        <w:rPr>
+          <w:b/>
+        </w:rPr>
+        <w:tab/>
+      </w:r>
+      <w:r>
+        <w:t>-- Linux kernel and the boot</w:t>
+      </w:r>
+      <w:r>
+        <w:rPr>
+          <w:b/>
+        </w:rPr>
+        <w:t xml:space="preserve"> time</w:t>
+      </w:r>
+      <w:r>
+        <w:rPr>
+          <w:b/>
+        </w:rPr>
+        <w:t xml:space="preserve">, </w:t>
+      </w:r>
+      <w:proofErr w:type="spellStart"/>
+      <w:r>
+        <w:rPr>
+          <w:b/>
+        </w:rPr>
+        <w:t>gcc</w:t>
+      </w:r>
+      <w:proofErr w:type="spellEnd"/>
+      <w:r>
+        <w:rPr>
+          <w:b/>
+        </w:rPr>
+        <w:t xml:space="preserve"> compiler version</w:t>
+      </w:r>
+    </w:p>
+    <w:p>
+      <w:pPr>
+        <w:rPr>
+          <w:b/>
+        </w:rPr>
+      </w:pPr>
+      <w:r>
+        <w:rPr>
+          <w:b/>
+        </w:rPr>
+        <w:t xml:space="preserve">CPU: ARMv7 Processor [413fc090] revision 0 (ARMv7), </w:t>
+      </w:r>
+      <w:proofErr w:type="spellStart"/>
+      <w:r>
+        <w:rPr>
+          <w:b/>
+        </w:rPr>
+        <w:t>cr</w:t>
+      </w:r>
+      <w:proofErr w:type="spellEnd"/>
+      <w:r>
+        <w:rPr>
+          <w:b/>
+        </w:rPr>
+        <w:t>=18c5387d</w:t>
+      </w:r>
+      <w:r>
+        <w:rPr>
+          <w:b/>
+        </w:rPr>
+        <w:tab/>
+      </w:r>
+      <w:r>
+        <w:t>-- CPU version</w:t>
+      </w:r>
+    </w:p>
+    <w:p>
+      <w:pPr>
+        <w:rPr>
+          <w:b/>
+        </w:rPr>
+      </w:pPr>
+      <w:r>
+        <w:rPr>
+          <w:b/>
+        </w:rPr>
+        <w:t xml:space="preserve">CPU: PIPT / VIPT </w:t>
+      </w:r>
+      <w:proofErr w:type="spellStart"/>
+      <w:r>
+        <w:rPr>
+          <w:b/>
+        </w:rPr>
+        <w:t>nonaliasing</w:t>
+      </w:r>
+      <w:proofErr w:type="spellEnd"/>
+      <w:r>
+        <w:rPr>
+          <w:b/>
+        </w:rPr>
+        <w:t xml:space="preserve"> data cache, VIPT aliasing instruction cache</w:t>
+      </w:r>
+      <w:r>
+        <w:rPr>
+          <w:b/>
+        </w:rPr>
+        <w:tab/>
+      </w:r>
+      <w:r>
+        <w:t>-- CPU configuration</w:t>
+      </w:r>
+    </w:p>
+    <w:p>
+      <w:pPr>
+        <w:rPr>
+          <w:b/>
+        </w:rPr>
+      </w:pPr>
+      <w:r>
+        <w:rPr>
+          <w:b/>
+        </w:rPr>
+        <w:t xml:space="preserve">Machine: Xilinx </w:t>
+      </w:r>
+      <w:proofErr w:type="spellStart"/>
+      <w:r>
+        <w:rPr>
+          <w:b/>
+        </w:rPr>
+        <w:t>Zyn</w:t>
+      </w:r>
+      <w:r>
+        <w:rPr>
+          <w:b/>
+        </w:rPr>
+        <w:t>q</w:t>
+      </w:r>
+      <w:proofErr w:type="spellEnd"/>
+      <w:r>
+        <w:rPr>
+          <w:b/>
+        </w:rPr>
+        <w:t xml:space="preserve"> Platform, model: Xilinx </w:t>
+      </w:r>
+      <w:proofErr w:type="spellStart"/>
+      <w:r>
+        <w:rPr>
+          <w:b/>
+        </w:rPr>
+        <w:t>Zynq</w:t>
+      </w:r>
+      <w:proofErr w:type="spellEnd"/>
+      <w:r>
+        <w:rPr>
+          <w:b/>
+        </w:rPr>
+        <w:tab/>
+      </w:r>
+      <w:r>
+        <w:t>-- vendor name</w:t>
+      </w:r>
+    </w:p>
+    <w:p>
+      <w:pPr>
+        <w:rPr>
+          <w:b/>
+        </w:rPr>
+      </w:pPr>
+      <w:proofErr w:type="spellStart"/>
+      <w:r>
+        <w:rPr>
+          <w:b/>
+        </w:rPr>
+        <w:t>cma</w:t>
+      </w:r>
+      <w:proofErr w:type="spellEnd"/>
+      <w:r>
+        <w:rPr>
+          <w:b/>
+        </w:rPr>
+        <w:t xml:space="preserve">: CMA: reserved 16 </w:t>
+      </w:r>
+      <w:proofErr w:type="spellStart"/>
+      <w:r>
+        <w:rPr>
+          <w:b/>
+        </w:rPr>
+        <w:t>MiB</w:t>
+      </w:r>
+      <w:proofErr w:type="spellEnd"/>
+      <w:r>
+        <w:rPr>
+          <w:b/>
+        </w:rPr>
+        <w:t xml:space="preserve"> at 1e400000</w:t>
+      </w:r>
+      <w:r>
+        <w:rPr>
+          <w:b/>
+        </w:rPr>
+        <w:tab/>
+      </w:r>
+      <w:r>
+        <w:rPr>
+          <w:b/>
+        </w:rPr>
+        <w:tab/>
+      </w:r>
+      <w:r>
+        <w:t>-- reserved memory for CMA at boot time</w:t>
+      </w:r>
+    </w:p>
+    <w:p>
+      <w:pPr>
+        <w:ind w:left="5040" w:hanging="5040"/>
+        <w:rPr>
+          <w:b/>
+        </w:rPr>
+      </w:pPr>
+      <w:r>
+        <w:rPr>
+          <w:b/>
+        </w:rPr>
+        <w:t>Memory policy: ECC d</w:t>
+      </w:r>
+      <w:r>
+        <w:rPr>
+          <w:b/>
+        </w:rPr>
+        <w:t xml:space="preserve">isabled, Data cache </w:t>
+      </w:r>
+      <w:proofErr w:type="spellStart"/>
+      <w:r>
+        <w:rPr>
+          <w:b/>
+        </w:rPr>
+        <w:t>writealloc</w:t>
+      </w:r>
+      <w:proofErr w:type="spellEnd"/>
+      <w:r>
+        <w:rPr>
+          <w:b/>
+        </w:rPr>
+        <w:tab/>
+      </w:r>
+      <w:r>
+        <w:t>-- disable EEC mode and allow the memory allocation using pointer</w:t>
+      </w:r>
+    </w:p>
+    <w:p>
+      <w:pPr>
+        <w:rPr>
+          <w:b/>
+        </w:rPr>
+      </w:pPr>
+      <w:r>
+        <w:rPr>
+          <w:b/>
+        </w:rPr>
+        <w:t xml:space="preserve">RAMDISK: </w:t>
+      </w:r>
+      <w:proofErr w:type="spellStart"/>
+      <w:r>
+        <w:rPr>
+          <w:b/>
+        </w:rPr>
+        <w:t>gzip</w:t>
+      </w:r>
+      <w:proofErr w:type="spellEnd"/>
+      <w:r>
+        <w:rPr>
+          <w:b/>
+        </w:rPr>
+        <w:t xml:space="preserve"> image found at block 0</w:t>
+      </w:r>
+      <w:r>
+        <w:rPr>
+          <w:b/>
+        </w:rPr>
+        <w:tab/>
+      </w:r>
+      <w:r>
+        <w:rPr>
+          <w:b/>
+        </w:rPr>
+        <w:tab/>
+      </w:r>
+      <w:r>
+        <w:rPr>
+          <w:b/>
+        </w:rPr>
+        <w:tab/>
+      </w:r>
+      <w:r>
+        <w:t>-- boot image on RAM memory</w:t>
+      </w:r>
+    </w:p>
+    <w:p>
+      <w:r>
+        <w:rPr>
+          <w:b/>
+        </w:rPr>
+        <w:tab/>
+      </w:r>
+      <w:r>
+        <w:rPr>
+          <w:b/>
+        </w:rPr>
+        <w:tab/>
+      </w:r>
+      <w:r>
+        <w:rPr>
+          <w:b/>
+        </w:rPr>
+        <w:tab/>
+      </w:r>
+      <w:r>
+        <w:rPr>
+          <w:b/>
+        </w:rPr>
+        <w:tab/>
+      </w:r>
+      <w:r>
+        <w:rPr>
+          <w:b/>
+        </w:rPr>
+        <w:tab/>
+      </w:r>
+      <w:r>
+        <w:rPr>
+          <w:b/>
+        </w:rPr>
+        <w:tab/>
+      </w:r>
+      <w:r>
+        <w:rPr>
+          <w:b/>
+        </w:rPr>
+        <w:tab/>
+      </w:r>
+    </w:p>
+    <w:p>
+      <w:pPr>
+        <w:rPr>
+          <w:b/>
+        </w:rPr>
+      </w:pPr>
+      <w:r>
+        <w:rPr>
+          <w:b/>
+        </w:rPr>
+        <w:t xml:space="preserve">++ Mounting </w:t>
+      </w:r>
+      <w:proofErr w:type="spellStart"/>
+      <w:r>
+        <w:rPr>
+          <w:b/>
+        </w:rPr>
+        <w:t>filesystem</w:t>
+      </w:r>
+      <w:proofErr w:type="spellEnd"/>
+    </w:p>
+    <w:p>
+      <w:pPr>
+        <w:rPr>
+          <w:b/>
+        </w:rPr>
+      </w:pPr>
+      <w:r>
+        <w:rPr>
+          <w:b/>
+        </w:rPr>
+        <w:t xml:space="preserve">FAT-fs (mmcblk0p1): Volume was not properly unmounted. Some data may be corrupt.                                      Please run </w:t>
+      </w:r>
+      <w:proofErr w:type="spellStart"/>
+      <w:r>
+        <w:rPr>
+          <w:b/>
+        </w:rPr>
+        <w:t>fsck</w:t>
+      </w:r>
+      <w:proofErr w:type="spellEnd"/>
+      <w:r>
+        <w:rPr>
+          <w:b/>
+        </w:rPr>
+        <w:t>.</w:t>
+      </w:r>
+    </w:p>
+    <w:p>
+      <w:pPr>
+        <w:rPr>
+          <w:b/>
+        </w:rPr>
+      </w:pPr>
+    </w:p>
+    <w:p>
+      <w:r>
+        <w:t>We tried to mount our FAT file system but it wasn’t mounted properly. It says to run some cleanup.</w:t>
+      </w:r>
+    </w:p>
+    <w:p>
+      <w:pPr>
+        <w:rPr>
+          <w:b/>
+        </w:rPr>
+      </w:pPr>
+    </w:p>
+    <w:p>
+      <w:pPr>
+        <w:rPr>
+          <w:b/>
+        </w:rPr>
+      </w:pPr>
+      <w:r>
+        <w:rPr>
+          <w:b/>
+        </w:rPr>
+        <w:t xml:space="preserve">++ Setting up </w:t>
+      </w:r>
+      <w:proofErr w:type="spellStart"/>
+      <w:r>
+        <w:rPr>
+          <w:b/>
+        </w:rPr>
+        <w:t>mdev</w:t>
+      </w:r>
+      <w:proofErr w:type="spellEnd"/>
+    </w:p>
+    <w:p>
+      <w:pPr>
+        <w:rPr>
+          <w:b/>
+        </w:rPr>
+      </w:pPr>
+      <w:r>
+        <w:rPr>
+          <w:b/>
+        </w:rPr>
+        <w:t>++ Starting telnet daemon</w:t>
+      </w:r>
+    </w:p>
+    <w:p>
+      <w:pPr>
+        <w:rPr>
+          <w:b/>
+        </w:rPr>
+      </w:pPr>
+      <w:r>
+        <w:rPr>
+          <w:b/>
+        </w:rPr>
+        <w:t>++ Starting http daemon</w:t>
+      </w:r>
+    </w:p>
+    <w:p>
+      <w:pPr>
+        <w:rPr>
+          <w:b/>
+        </w:rPr>
+      </w:pPr>
+      <w:r>
+        <w:rPr>
+          <w:b/>
+        </w:rPr>
+        <w:t>++ Starting ftp daemon</w:t>
+      </w:r>
+    </w:p>
+    <w:p>
+      <w:pPr>
+        <w:rPr>
+          <w:b/>
+        </w:rPr>
+      </w:pPr>
+      <w:r>
+        <w:rPr>
+          <w:b/>
+        </w:rPr>
+        <w:t xml:space="preserve">++ Starting </w:t>
+      </w:r>
+      <w:proofErr w:type="spellStart"/>
+      <w:r>
+        <w:rPr>
+          <w:b/>
+        </w:rPr>
+        <w:t>ssh</w:t>
+      </w:r>
+      <w:proofErr w:type="spellEnd"/>
+      <w:r>
+        <w:rPr>
+          <w:b/>
+        </w:rPr>
+        <w:t xml:space="preserve"> daemon</w:t>
+      </w:r>
+    </w:p>
+    <w:p>
+      <w:pPr>
+        <w:rPr>
+          <w:b/>
+        </w:rPr>
+      </w:pPr>
+    </w:p>
+    <w:p>
+      <w:r>
+        <w:t xml:space="preserve">These are setting up ways to connect to our </w:t>
+      </w:r>
+      <w:proofErr w:type="spellStart"/>
+      <w:r>
+        <w:t>linux</w:t>
+      </w:r>
+      <w:proofErr w:type="spellEnd"/>
+      <w:r>
+        <w:t xml:space="preserve"> system.</w:t>
+      </w:r>
+    </w:p>
+    <w:p/>
+    <w:p>
+      <w:pPr>
+        <w:rPr>
+          <w:b/>
+        </w:rPr>
+      </w:pPr>
+      <w:proofErr w:type="spellStart"/>
+      <w:r>
+        <w:rPr>
+          <w:b/>
+        </w:rPr>
+        <w:t>Zynq</w:t>
+      </w:r>
+      <w:proofErr w:type="spellEnd"/>
+      <w:r>
+        <w:rPr>
+          <w:b/>
+        </w:rPr>
+        <w:t xml:space="preserve"> clock </w:t>
+      </w:r>
+      <w:proofErr w:type="spellStart"/>
+      <w:r>
+        <w:rPr>
+          <w:b/>
+        </w:rPr>
+        <w:t>init</w:t>
+      </w:r>
+      <w:proofErr w:type="spellEnd"/>
+    </w:p>
+    <w:p>
+      <w:r>
         <w:lastRenderedPageBreak/>
-        <w:t>Linux version 3.9.0-xilinx (kfisch13@linux-4.ece.iastate.edu) (</w:t>
-      </w:r>
-      <w:proofErr w:type="spellStart"/>
-      <w:r>
-        <w:rPr>
-          <w:b/>
-        </w:rPr>
-        <w:t>gcc</w:t>
-      </w:r>
-      <w:proofErr w:type="spellEnd"/>
-      <w:r>
-        <w:rPr>
-          <w:b/>
-        </w:rPr>
-        <w:t xml:space="preserve"> version 4.7.2                                   </w:t>
-      </w:r>
-      <w:proofErr w:type="gramStart"/>
-      <w:r>
-        <w:rPr>
-          <w:b/>
-        </w:rPr>
-        <w:t xml:space="preserve">   (</w:t>
-      </w:r>
-      <w:proofErr w:type="spellStart"/>
-      <w:proofErr w:type="gramEnd"/>
-      <w:r>
-        <w:rPr>
-          <w:b/>
-        </w:rPr>
-        <w:t>Sourcery</w:t>
-      </w:r>
-      <w:proofErr w:type="spellEnd"/>
-      <w:r>
-        <w:rPr>
-          <w:b/>
-        </w:rPr>
-        <w:t xml:space="preserve"> </w:t>
-      </w:r>
-      <w:proofErr w:type="spellStart"/>
-      <w:r>
-        <w:rPr>
-          <w:b/>
-        </w:rPr>
-        <w:t>CodeBench</w:t>
-      </w:r>
-      <w:proofErr w:type="spellEnd"/>
-      <w:r>
-        <w:rPr>
-          <w:b/>
-        </w:rPr>
-        <w:t xml:space="preserve"> Lite 2012.09-104) ) #1 SMP PREEMPT Thu Mar 2 18:02:29 CST 2                                     017</w:t>
-      </w:r>
-      <w:r>
-        <w:rPr>
-          <w:b/>
-        </w:rPr>
-        <w:tab/>
-      </w:r>
-      <w:r>
-        <w:rPr>
-          <w:b/>
-        </w:rPr>
-        <w:tab/>
-      </w:r>
-      <w:r>
-        <w:rPr>
-          <w:b/>
-        </w:rPr>
-        <w:tab/>
-      </w:r>
-      <w:r>
-        <w:rPr>
-          <w:b/>
-        </w:rPr>
-        <w:tab/>
-      </w:r>
-      <w:r>
-        <w:rPr>
-          <w:b/>
-        </w:rPr>
-        <w:tab/>
-      </w:r>
-      <w:r>
-        <w:rPr>
-          <w:b/>
-        </w:rPr>
-        <w:tab/>
-      </w:r>
-      <w:r>
-        <w:rPr>
-          <w:b/>
-        </w:rPr>
-        <w:tab/>
-      </w:r>
-      <w:r>
-        <w:rPr>
-          <w:b/>
-        </w:rPr>
-        <w:tab/>
-      </w:r>
-      <w:r>
-        <w:rPr>
-          <w:b/>
-        </w:rPr>
-        <w:tab/>
-      </w:r>
-      <w:r>
-        <w:t>-- Linux kernel and the boot</w:t>
-      </w:r>
-      <w:r>
-        <w:rPr>
-          <w:b/>
-        </w:rPr>
-        <w:t xml:space="preserve"> time</w:t>
-      </w:r>
-      <w:r>
-        <w:rPr>
-          <w:b/>
-        </w:rPr>
-        <w:t xml:space="preserve">, </w:t>
-      </w:r>
-      <w:proofErr w:type="spellStart"/>
-      <w:r>
-        <w:rPr>
-          <w:b/>
-        </w:rPr>
-        <w:t>gcc</w:t>
-      </w:r>
-      <w:proofErr w:type="spellEnd"/>
-      <w:r>
-        <w:rPr>
-          <w:b/>
-        </w:rPr>
-        <w:t xml:space="preserve"> compiler version</w:t>
-      </w:r>
-    </w:p>
-    <w:p>
-      <w:pPr>
-        <w:rPr>
-          <w:b/>
-        </w:rPr>
-      </w:pPr>
-      <w:r>
-        <w:rPr>
-          <w:b/>
-        </w:rPr>
-        <w:t xml:space="preserve">CPU: ARMv7 Processor [413fc090] revision 0 (ARMv7), </w:t>
-      </w:r>
-      <w:proofErr w:type="spellStart"/>
-      <w:r>
-        <w:rPr>
-          <w:b/>
-        </w:rPr>
-        <w:t>cr</w:t>
-      </w:r>
-      <w:proofErr w:type="spellEnd"/>
-      <w:r>
-        <w:rPr>
-          <w:b/>
-        </w:rPr>
-        <w:t>=18c5387d</w:t>
-      </w:r>
-      <w:r>
-        <w:rPr>
-          <w:b/>
-        </w:rPr>
-        <w:tab/>
-      </w:r>
-      <w:r>
-        <w:t>-- CPU version</w:t>
-      </w:r>
-    </w:p>
-    <w:p>
-      <w:pPr>
-        <w:rPr>
-          <w:b/>
-        </w:rPr>
-      </w:pPr>
-      <w:r>
-        <w:rPr>
-          <w:b/>
-        </w:rPr>
-        <w:t xml:space="preserve">CPU: PIPT / VIPT </w:t>
-      </w:r>
-      <w:proofErr w:type="spellStart"/>
-      <w:r>
-        <w:rPr>
-          <w:b/>
-        </w:rPr>
-        <w:t>nonaliasing</w:t>
-      </w:r>
-      <w:proofErr w:type="spellEnd"/>
-      <w:r>
-        <w:rPr>
-          <w:b/>
-        </w:rPr>
-        <w:t xml:space="preserve"> data cache, VIPT aliasing instruction cache</w:t>
-      </w:r>
-      <w:r>
-        <w:rPr>
-          <w:b/>
-        </w:rPr>
-        <w:tab/>
-      </w:r>
-      <w:r>
-        <w:t>-- CPU configuration</w:t>
-      </w:r>
-    </w:p>
-    <w:p>
-      <w:pPr>
-        <w:rPr>
-          <w:b/>
-        </w:rPr>
-      </w:pPr>
-      <w:r>
-        <w:rPr>
-          <w:b/>
-        </w:rPr>
-        <w:t xml:space="preserve">Machine: Xilinx </w:t>
-      </w:r>
-      <w:proofErr w:type="spellStart"/>
-      <w:r>
-        <w:rPr>
-          <w:b/>
-        </w:rPr>
-        <w:t>Zyn</w:t>
-      </w:r>
-      <w:r>
-        <w:rPr>
-          <w:b/>
-        </w:rPr>
-        <w:t>q</w:t>
-      </w:r>
-      <w:proofErr w:type="spellEnd"/>
-      <w:r>
-        <w:rPr>
-          <w:b/>
-        </w:rPr>
-        <w:t xml:space="preserve"> Platform, model: Xilinx </w:t>
-      </w:r>
-      <w:proofErr w:type="spellStart"/>
-      <w:r>
-        <w:rPr>
-          <w:b/>
-        </w:rPr>
-        <w:t>Zynq</w:t>
-      </w:r>
-      <w:proofErr w:type="spellEnd"/>
-      <w:r>
-        <w:rPr>
-          <w:b/>
-        </w:rPr>
-        <w:tab/>
-      </w:r>
-      <w:r>
-        <w:t>-- vendor name</w:t>
-      </w:r>
-    </w:p>
-    <w:p>
-      <w:pPr>
-        <w:rPr>
-          <w:b/>
-        </w:rPr>
-      </w:pPr>
-      <w:proofErr w:type="spellStart"/>
-      <w:r>
-        <w:rPr>
-          <w:b/>
-        </w:rPr>
-        <w:t>cma</w:t>
-      </w:r>
-      <w:proofErr w:type="spellEnd"/>
-      <w:r>
-        <w:rPr>
-          <w:b/>
-        </w:rPr>
-        <w:t xml:space="preserve">: CMA: reserved 16 </w:t>
-      </w:r>
-      <w:proofErr w:type="spellStart"/>
-      <w:r>
-        <w:rPr>
-          <w:b/>
-        </w:rPr>
-        <w:t>MiB</w:t>
-      </w:r>
-      <w:proofErr w:type="spellEnd"/>
-      <w:r>
-        <w:rPr>
-          <w:b/>
-        </w:rPr>
-        <w:t xml:space="preserve"> at 1e400000</w:t>
-      </w:r>
-      <w:r>
-        <w:rPr>
-          <w:b/>
-        </w:rPr>
-        <w:tab/>
-      </w:r>
-      <w:r>
-        <w:rPr>
-          <w:b/>
-        </w:rPr>
-        <w:tab/>
-      </w:r>
-      <w:r>
-        <w:t>-- reserved memory for CMA at boot time</w:t>
-      </w:r>
-    </w:p>
-    <w:p>
-      <w:pPr>
-        <w:ind w:left="5040" w:hanging="5040"/>
-        <w:rPr>
-          <w:b/>
-        </w:rPr>
-      </w:pPr>
-      <w:r>
-        <w:rPr>
-          <w:b/>
-        </w:rPr>
-        <w:t>Memory policy: ECC d</w:t>
-      </w:r>
-      <w:r>
-        <w:rPr>
-          <w:b/>
-        </w:rPr>
-        <w:t xml:space="preserve">isabled, Data cache </w:t>
-      </w:r>
-      <w:proofErr w:type="spellStart"/>
-      <w:r>
-        <w:rPr>
-          <w:b/>
-        </w:rPr>
-        <w:t>writealloc</w:t>
-      </w:r>
-      <w:proofErr w:type="spellEnd"/>
-      <w:r>
-        <w:rPr>
-          <w:b/>
-        </w:rPr>
-        <w:tab/>
-      </w:r>
-      <w:r>
-        <w:t>-- disable EEC mode and allow the memory allocation using pointer</w:t>
-      </w:r>
-    </w:p>
-    <w:p>
-      <w:pPr>
-        <w:rPr>
-          <w:b/>
-        </w:rPr>
-      </w:pPr>
-      <w:r>
-        <w:rPr>
-          <w:b/>
-        </w:rPr>
-        <w:t xml:space="preserve">RAMDISK: </w:t>
-      </w:r>
-      <w:proofErr w:type="spellStart"/>
-      <w:r>
-        <w:rPr>
-          <w:b/>
-        </w:rPr>
-        <w:t>gzip</w:t>
-      </w:r>
-      <w:proofErr w:type="spellEnd"/>
-      <w:r>
-        <w:rPr>
-          <w:b/>
-        </w:rPr>
-        <w:t xml:space="preserve"> image found at block 0</w:t>
-      </w:r>
-      <w:r>
-        <w:rPr>
-          <w:b/>
-        </w:rPr>
-        <w:tab/>
-      </w:r>
-      <w:r>
-        <w:rPr>
-          <w:b/>
-        </w:rPr>
-        <w:tab/>
-      </w:r>
-      <w:r>
-        <w:rPr>
-          <w:b/>
-        </w:rPr>
-        <w:tab/>
-      </w:r>
-      <w:r>
-        <w:t>-- boot image on RAM memory</w:t>
-      </w:r>
-    </w:p>
-    <w:p>
-      <w:r>
-        <w:rPr>
-          <w:b/>
-        </w:rPr>
-        <w:tab/>
-      </w:r>
-      <w:r>
-        <w:rPr>
-          <w:b/>
-        </w:rPr>
-        <w:tab/>
-      </w:r>
-      <w:r>
-        <w:rPr>
-          <w:b/>
-        </w:rPr>
-        <w:tab/>
-      </w:r>
-      <w:r>
-        <w:rPr>
-          <w:b/>
-        </w:rPr>
-        <w:tab/>
-      </w:r>
-      <w:r>
-        <w:rPr>
-          <w:b/>
-        </w:rPr>
-        <w:tab/>
-      </w:r>
-      <w:r>
-        <w:rPr>
-          <w:b/>
-        </w:rPr>
-        <w:tab/>
-      </w:r>
-      <w:r>
-        <w:rPr>
-          <w:b/>
-        </w:rPr>
-        <w:tab/>
-      </w:r>
-    </w:p>
-    <w:p>
-      <w:pPr>
-        <w:rPr>
-          <w:b/>
-        </w:rPr>
-      </w:pPr>
-      <w:r>
-        <w:rPr>
-          <w:b/>
-        </w:rPr>
-        <w:t xml:space="preserve">++ Mounting </w:t>
-      </w:r>
-      <w:proofErr w:type="spellStart"/>
-      <w:r>
-        <w:rPr>
-          <w:b/>
-        </w:rPr>
-        <w:t>filesystem</w:t>
-      </w:r>
-      <w:proofErr w:type="spellEnd"/>
-    </w:p>
-    <w:p>
-      <w:pPr>
-        <w:rPr>
-          <w:b/>
-        </w:rPr>
-      </w:pPr>
-      <w:r>
-        <w:rPr>
-          <w:b/>
-        </w:rPr>
-        <w:t xml:space="preserve">FAT-fs (mmcblk0p1): Volume was not properly unmounted. Some data may be corrupt.                                      Please run </w:t>
-      </w:r>
-      <w:proofErr w:type="spellStart"/>
-      <w:r>
-        <w:rPr>
-          <w:b/>
-        </w:rPr>
-        <w:t>fsck</w:t>
-      </w:r>
-      <w:proofErr w:type="spellEnd"/>
-      <w:r>
-        <w:rPr>
-          <w:b/>
-        </w:rPr>
-        <w:t>.</w:t>
-      </w:r>
-    </w:p>
-    <w:p>
-      <w:pPr>
-        <w:rPr>
-          <w:b/>
-        </w:rPr>
-      </w:pPr>
-    </w:p>
-    <w:p>
-      <w:r>
-        <w:t>We tried to mount our FAT file system but it wasn’t mounted properly. It says to run some cleanup.</w:t>
-      </w:r>
-    </w:p>
-    <w:p>
-      <w:pPr>
-        <w:rPr>
-          <w:b/>
-        </w:rPr>
-      </w:pPr>
-    </w:p>
-    <w:p>
-      <w:pPr>
-        <w:rPr>
-          <w:b/>
-        </w:rPr>
-      </w:pPr>
-      <w:r>
-        <w:rPr>
-          <w:b/>
-        </w:rPr>
-        <w:t xml:space="preserve">++ Setting up </w:t>
-      </w:r>
-      <w:proofErr w:type="spellStart"/>
-      <w:r>
-        <w:rPr>
-          <w:b/>
-        </w:rPr>
-        <w:t>mdev</w:t>
-      </w:r>
-      <w:proofErr w:type="spellEnd"/>
-    </w:p>
-    <w:p>
-      <w:pPr>
-        <w:rPr>
-          <w:b/>
-        </w:rPr>
-      </w:pPr>
-      <w:r>
-        <w:rPr>
-          <w:b/>
-        </w:rPr>
-        <w:t>++ Starting telnet daemon</w:t>
-      </w:r>
-    </w:p>
-    <w:p>
-      <w:pPr>
-        <w:rPr>
-          <w:b/>
-        </w:rPr>
-      </w:pPr>
-      <w:r>
-        <w:rPr>
-          <w:b/>
-        </w:rPr>
-        <w:t>++ Starting http daemon</w:t>
-      </w:r>
-    </w:p>
-    <w:p>
-      <w:pPr>
-        <w:rPr>
-          <w:b/>
-        </w:rPr>
-      </w:pPr>
-      <w:r>
-        <w:rPr>
-          <w:b/>
-        </w:rPr>
-        <w:t>++ Starting ftp daemon</w:t>
-      </w:r>
-    </w:p>
-    <w:p>
-      <w:pPr>
-        <w:rPr>
-          <w:b/>
-        </w:rPr>
-      </w:pPr>
-      <w:r>
-        <w:rPr>
-          <w:b/>
-        </w:rPr>
-        <w:t xml:space="preserve">++ Starting </w:t>
-      </w:r>
-      <w:proofErr w:type="spellStart"/>
-      <w:r>
-        <w:rPr>
-          <w:b/>
-        </w:rPr>
-        <w:t>ssh</w:t>
-      </w:r>
-      <w:proofErr w:type="spellEnd"/>
-      <w:r>
-        <w:rPr>
-          <w:b/>
-        </w:rPr>
-        <w:t xml:space="preserve"> daemon</w:t>
-      </w:r>
-    </w:p>
-    <w:p>
-      <w:pPr>
-        <w:rPr>
-          <w:b/>
-        </w:rPr>
-      </w:pPr>
-    </w:p>
-    <w:p>
-      <w:r>
-        <w:t xml:space="preserve">These are setting up ways to connect to our </w:t>
-      </w:r>
-      <w:proofErr w:type="spellStart"/>
-      <w:r>
-        <w:t>linux</w:t>
-      </w:r>
-      <w:proofErr w:type="spellEnd"/>
-      <w:r>
-        <w:t xml:space="preserve"> system.</w:t>
-      </w:r>
-    </w:p>
-    <w:p/>
-    <w:p>
-      <w:pPr>
-        <w:rPr>
-          <w:b/>
-        </w:rPr>
-      </w:pPr>
-      <w:proofErr w:type="spellStart"/>
-      <w:r>
-        <w:rPr>
-          <w:b/>
-        </w:rPr>
-        <w:t>Zynq</w:t>
-      </w:r>
-      <w:proofErr w:type="spellEnd"/>
-      <w:r>
-        <w:rPr>
-          <w:b/>
-        </w:rPr>
-        <w:t xml:space="preserve"> clock </w:t>
-      </w:r>
-      <w:proofErr w:type="spellStart"/>
-      <w:r>
-        <w:rPr>
-          <w:b/>
-        </w:rPr>
-        <w:t>init</w:t>
-      </w:r>
-      <w:proofErr w:type="spellEnd"/>
-    </w:p>
-    <w:p>
-      <w:r>
         <w:t>This one seemed important. Sets up our clock.</w:t>
       </w:r>
     </w:p>
@@ -1972,6 +1972,7 @@
         <w:pStyle w:val="Heading1"/>
       </w:pPr>
       <w:r>
+        <w:lastRenderedPageBreak/>
         <w:t xml:space="preserve">Changes to </w:t>
       </w:r>
       <w:proofErr w:type="spellStart"/>
@@ -2032,19 +2033,40 @@
         </w:numPr>
       </w:pPr>
       <w:r>
-        <w:t xml:space="preserve">Replaced </w:t>
+        <w:t xml:space="preserve">Replaced the IDs in line 33 to their appropriate defines in </w:t>
+      </w:r>
+      <w:proofErr w:type="spellStart"/>
+      <w:r>
+        <w:t>launcher_commands.h</w:t>
+      </w:r>
+      <w:proofErr w:type="spellEnd"/>
+    </w:p>
+    <w:p/>
+    <w:p>
+      <w:pPr>
+        <w:pStyle w:val="Heading1"/>
+      </w:pPr>
+      <w:r>
+        <w:t xml:space="preserve">How </w:t>
+      </w:r>
+      <w:proofErr w:type="spellStart"/>
+      <w:r>
+        <w:t>launcher_fire.c</w:t>
+      </w:r>
+      <w:proofErr w:type="spellEnd"/>
+      <w:r>
+        <w:t xml:space="preserve"> Works</w:t>
       </w:r>
       <w:bookmarkStart w:id="0" w:name="_GoBack"/>
       <w:bookmarkEnd w:id="0"/>
-      <w:r>
-        <w:t xml:space="preserve">the IDs in line 33 to their appropriate defines in </w:t>
-      </w:r>
-      <w:proofErr w:type="spellStart"/>
-      <w:r>
-        <w:t>launcher_commands.h</w:t>
-      </w:r>
-      <w:proofErr w:type="spellEnd"/>
-    </w:p>
+    </w:p>
+    <w:p>
+      <w:r>
+        <w:t>This file has a main function and a helper function. The helper function has some debug information about the launch and it has the actual driver call in it. The main function gets a reference to the driver, calls the helper function to start and stop firing, and closes the reference to the driver.</w:t>
+      </w:r>
+    </w:p>
+    <w:p/>
+    <w:p/>
     <w:sectPr>
       <w:headerReference w:type="default" r:id="rId8"/>
       <w:pgSz w:w="12240" w:h="15840"/>
@@ -3698,7 +3720,7 @@
 </file>
 
 <file path=customXml/itemProps1.xml><?xml version="1.0" encoding="utf-8"?>
-<ds:datastoreItem xmlns:ds="http://schemas.openxmlformats.org/officeDocument/2006/customXml" ds:itemID="{FB9C2202-6294-461C-A48F-C28DCC871392}">
+<ds:datastoreItem xmlns:ds="http://schemas.openxmlformats.org/officeDocument/2006/customXml" ds:itemID="{E249665D-1364-4E7C-805D-30D845D338F4}">
   <ds:schemaRefs>
     <ds:schemaRef ds:uri="http://schemas.openxmlformats.org/officeDocument/2006/bibliography"/>
   </ds:schemaRefs>

</xml_diff>

<commit_message>
ready to start on part 7
</commit_message>
<xml_diff>
--- a/report_MP3.docx
+++ b/report_MP3.docx
@@ -2057,13 +2057,16 @@
       <w:r>
         <w:t xml:space="preserve"> Works</w:t>
       </w:r>
+    </w:p>
+    <w:p>
+      <w:r>
+        <w:t>This file has a main function and a helper function. The helper function has some debug information about the launch and it has the actual driver call in it. The main function gets a reference to the driver, calls the helper function to start and stop firing, and closes the reference to the driver.</w:t>
+      </w:r>
+    </w:p>
+    <w:p/>
+    <w:p>
       <w:bookmarkStart w:id="0" w:name="_GoBack"/>
       <w:bookmarkEnd w:id="0"/>
-    </w:p>
-    <w:p>
-      <w:r>
-        <w:t>This file has a main function and a helper function. The helper function has some debug information about the launch and it has the actual driver call in it. The main function gets a reference to the driver, calls the helper function to start and stop firing, and closes the reference to the driver.</w:t>
-      </w:r>
     </w:p>
     <w:p/>
     <w:p/>
@@ -3720,7 +3723,7 @@
 </file>
 
 <file path=customXml/itemProps1.xml><?xml version="1.0" encoding="utf-8"?>
-<ds:datastoreItem xmlns:ds="http://schemas.openxmlformats.org/officeDocument/2006/customXml" ds:itemID="{E249665D-1364-4E7C-805D-30D845D338F4}">
+<ds:datastoreItem xmlns:ds="http://schemas.openxmlformats.org/officeDocument/2006/customXml" ds:itemID="{DDE555A6-EA14-4EA2-91BB-59A1149EEB25}">
   <ds:schemaRefs>
     <ds:schemaRef ds:uri="http://schemas.openxmlformats.org/officeDocument/2006/bibliography"/>
   </ds:schemaRefs>

</xml_diff>

<commit_message>
worked on the report. added a bunch of changes that didn't get added earlier today.
</commit_message>
<xml_diff>
--- a/report_MP3.docx
+++ b/report_MP3.docx
@@ -93,15 +93,9 @@
       <w:proofErr w:type="spellEnd"/>
     </w:p>
     <w:p>
-      <w:pPr>
-        <w:rPr>
-          <w:highlight w:val="yellow"/>
-        </w:rPr>
-      </w:pPr>
-      <w:r>
-        <w:rPr>
-          <w:b/>
-          <w:highlight w:val="yellow"/>
+      <w:r>
+        <w:rPr>
+          <w:b/>
         </w:rPr>
         <w:t>#</w:t>
       </w:r>
@@ -109,7 +103,6 @@
       <w:r>
         <w:rPr>
           <w:b/>
-          <w:highlight w:val="yellow"/>
         </w:rPr>
         <w:t>gpio</w:t>
       </w:r>
@@ -117,7 +110,6 @@
       <w:r>
         <w:rPr>
           <w:b/>
-          <w:highlight w:val="yellow"/>
         </w:rPr>
         <w:t>-cells = &lt;2</w:t>
       </w:r>
@@ -125,48 +117,33 @@
       <w:r>
         <w:rPr>
           <w:b/>
-          <w:highlight w:val="yellow"/>
         </w:rPr>
         <w:t>&gt;;</w:t>
       </w:r>
       <w:r>
         <w:rPr>
           <w:b/>
-          <w:highlight w:val="yellow"/>
         </w:rPr>
         <w:t xml:space="preserve"> </w:t>
       </w:r>
       <w:r>
-        <w:rPr>
-          <w:highlight w:val="yellow"/>
-        </w:rPr>
         <w:t xml:space="preserve"> --</w:t>
       </w:r>
       <w:proofErr w:type="gramEnd"/>
       <w:r>
-        <w:rPr>
-          <w:highlight w:val="yellow"/>
-        </w:rPr>
         <w:t xml:space="preserve"> </w:t>
       </w:r>
       <w:r>
-        <w:rPr>
-          <w:highlight w:val="yellow"/>
-        </w:rPr>
         <w:t>commented out</w:t>
       </w:r>
     </w:p>
     <w:p>
       <w:pPr>
-        <w:rPr>
-          <w:b/>
-          <w:highlight w:val="yellow"/>
-        </w:rPr>
-      </w:pPr>
-      <w:r>
-        <w:rPr>
-          <w:b/>
-          <w:highlight w:val="yellow"/>
+        <w:ind w:left="5490" w:hanging="5490"/>
+      </w:pPr>
+      <w:r>
+        <w:rPr>
+          <w:b/>
         </w:rPr>
         <w:t>compatible = "</w:t>
       </w:r>
@@ -174,7 +151,6 @@
       <w:r>
         <w:rPr>
           <w:b/>
-          <w:highlight w:val="yellow"/>
         </w:rPr>
         <w:t>xlnx,axi</w:t>
       </w:r>
@@ -182,23 +158,24 @@
       <w:r>
         <w:rPr>
           <w:b/>
-          <w:highlight w:val="yellow"/>
         </w:rPr>
         <w:t>-gpio-1.01.b", "xlnx,xps-gpio-1.00.a";</w:t>
       </w:r>
-    </w:p>
-    <w:p>
-      <w:pPr>
-        <w:rPr>
-          <w:b/>
-          <w:highlight w:val="yellow"/>
-        </w:rPr>
-      </w:pPr>
-      <w:proofErr w:type="spellStart"/>
-      <w:r>
-        <w:rPr>
-          <w:b/>
-          <w:highlight w:val="yellow"/>
+      <w:r>
+        <w:rPr>
+          <w:b/>
+        </w:rPr>
+        <w:t xml:space="preserve"> </w:t>
+      </w:r>
+      <w:r>
+        <w:t xml:space="preserve"> -- specifies what Xilinx versions are compatible </w:t>
+      </w:r>
+    </w:p>
+    <w:p>
+      <w:proofErr w:type="spellStart"/>
+      <w:r>
+        <w:rPr>
+          <w:b/>
         </w:rPr>
         <w:t>gpio</w:t>
       </w:r>
@@ -206,7 +183,6 @@
       <w:r>
         <w:rPr>
           <w:b/>
-          <w:highlight w:val="yellow"/>
         </w:rPr>
         <w:t>-</w:t>
       </w:r>
@@ -214,24 +190,36 @@
       <w:r>
         <w:rPr>
           <w:b/>
-          <w:highlight w:val="yellow"/>
         </w:rPr>
         <w:t>controller ;</w:t>
       </w:r>
       <w:proofErr w:type="gramEnd"/>
-    </w:p>
-    <w:p>
-      <w:pPr>
-        <w:rPr>
-          <w:b/>
-          <w:highlight w:val="yellow"/>
-        </w:rPr>
-      </w:pPr>
-      <w:proofErr w:type="spellStart"/>
-      <w:r>
-        <w:rPr>
-          <w:b/>
-          <w:highlight w:val="yellow"/>
+      <w:r>
+        <w:rPr>
+          <w:b/>
+        </w:rPr>
+        <w:t xml:space="preserve"> </w:t>
+      </w:r>
+      <w:r>
+        <w:t xml:space="preserve">-- It does something with the </w:t>
+      </w:r>
+      <w:proofErr w:type="spellStart"/>
+      <w:r>
+        <w:t>gpio</w:t>
+      </w:r>
+      <w:proofErr w:type="spellEnd"/>
+      <w:r>
+        <w:t xml:space="preserve"> controller</w:t>
+      </w:r>
+    </w:p>
+    <w:p>
+      <w:pPr>
+        <w:ind w:left="2880" w:hanging="2880"/>
+      </w:pPr>
+      <w:proofErr w:type="spellStart"/>
+      <w:r>
+        <w:rPr>
+          <w:b/>
         </w:rPr>
         <w:t>reg</w:t>
       </w:r>
@@ -239,24 +227,47 @@
       <w:r>
         <w:rPr>
           <w:b/>
-          <w:highlight w:val="yellow"/>
         </w:rPr>
         <w:t xml:space="preserve"> = &lt; 0x41220000 0x10000 &gt;;</w:t>
       </w:r>
-    </w:p>
-    <w:p>
-      <w:pPr>
-        <w:rPr>
-          <w:b/>
-          <w:highlight w:val="yellow"/>
-        </w:rPr>
-      </w:pPr>
+      <w:r>
+        <w:rPr>
+          <w:b/>
+        </w:rPr>
+        <w:t xml:space="preserve"> </w:t>
+      </w:r>
+      <w:r>
+        <w:t xml:space="preserve">-- sets the base address of this </w:t>
+      </w:r>
+      <w:proofErr w:type="spellStart"/>
+      <w:r>
+        <w:t>reg</w:t>
+      </w:r>
+      <w:proofErr w:type="spellEnd"/>
+      <w:r>
+        <w:t xml:space="preserve"> to 0x41220000 and the </w:t>
+      </w:r>
+      <w:proofErr w:type="spellStart"/>
+      <w:r>
+        <w:t>reg</w:t>
+      </w:r>
+      <w:proofErr w:type="spellEnd"/>
+      <w:r>
+        <w:t xml:space="preserve"> has a length of 0x10000</w:t>
+      </w:r>
+      <w:r>
+        <w:t xml:space="preserve"> bytes</w:t>
+      </w:r>
+      <w:r>
+        <w:t>.</w:t>
+      </w:r>
+    </w:p>
+    <w:p>
       <w:proofErr w:type="spellStart"/>
       <w:proofErr w:type="gramStart"/>
       <w:r>
         <w:rPr>
           <w:b/>
-          <w:highlight w:val="yellow"/>
         </w:rPr>
         <w:t>xlnx,all</w:t>
       </w:r>
@@ -265,23 +276,23 @@
       <w:r>
         <w:rPr>
           <w:b/>
-          <w:highlight w:val="yellow"/>
         </w:rPr>
         <w:t>-inputs = &lt;0x0&gt;;</w:t>
       </w:r>
-    </w:p>
-    <w:p>
-      <w:pPr>
-        <w:rPr>
-          <w:b/>
-          <w:highlight w:val="yellow"/>
+      <w:r>
+        <w:t xml:space="preserve"> -- Not sure what this does. It could be setting default values for the inputs.</w:t>
+      </w:r>
+    </w:p>
+    <w:p>
+      <w:pPr>
+        <w:rPr>
+          <w:b/>
         </w:rPr>
       </w:pPr>
       <w:proofErr w:type="gramStart"/>
       <w:r>
         <w:rPr>
           <w:b/>
-          <w:highlight w:val="yellow"/>
         </w:rPr>
         <w:t>xlnx,all</w:t>
       </w:r>
@@ -289,24 +300,25 @@
       <w:r>
         <w:rPr>
           <w:b/>
-          <w:highlight w:val="yellow"/>
         </w:rPr>
         <w:t>-inputs-2 = &lt;0x0&gt;;</w:t>
       </w:r>
-    </w:p>
-    <w:p>
-      <w:pPr>
-        <w:rPr>
-          <w:b/>
-          <w:highlight w:val="yellow"/>
-        </w:rPr>
-      </w:pPr>
+      <w:r>
+        <w:rPr>
+          <w:b/>
+        </w:rPr>
+        <w:t xml:space="preserve"> </w:t>
+      </w:r>
+      <w:r>
+        <w:t>-- Not sure what this does. It could be setting default values for the inputs.</w:t>
+      </w:r>
+    </w:p>
+    <w:p>
       <w:proofErr w:type="spellStart"/>
       <w:proofErr w:type="gramStart"/>
       <w:r>
         <w:rPr>
           <w:b/>
-          <w:highlight w:val="yellow"/>
         </w:rPr>
         <w:t>xlnx,dout</w:t>
       </w:r>
@@ -315,23 +327,24 @@
       <w:r>
         <w:rPr>
           <w:b/>
-          <w:highlight w:val="yellow"/>
         </w:rPr>
         <w:t>-default = &lt;0x0&gt;;</w:t>
       </w:r>
-    </w:p>
-    <w:p>
-      <w:pPr>
-        <w:rPr>
-          <w:b/>
-          <w:highlight w:val="yellow"/>
-        </w:rPr>
-      </w:pPr>
+      <w:r>
+        <w:rPr>
+          <w:b/>
+        </w:rPr>
+        <w:t xml:space="preserve"> </w:t>
+      </w:r>
+      <w:r>
+        <w:t>-- Sets the default output.</w:t>
+      </w:r>
+    </w:p>
+    <w:p>
       <w:proofErr w:type="gramStart"/>
       <w:r>
         <w:rPr>
           <w:b/>
-          <w:highlight w:val="yellow"/>
         </w:rPr>
         <w:t>xlnx,dout</w:t>
       </w:r>
@@ -339,24 +352,19 @@
       <w:r>
         <w:rPr>
           <w:b/>
-          <w:highlight w:val="yellow"/>
         </w:rPr>
         <w:t>-default-2 = &lt;0x0&gt;;</w:t>
       </w:r>
-    </w:p>
-    <w:p>
-      <w:pPr>
-        <w:rPr>
-          <w:b/>
-          <w:highlight w:val="yellow"/>
-        </w:rPr>
-      </w:pPr>
+      <w:r>
+        <w:t xml:space="preserve"> -- Sets the default output</w:t>
+      </w:r>
+    </w:p>
+    <w:p>
       <w:proofErr w:type="spellStart"/>
       <w:proofErr w:type="gramStart"/>
       <w:r>
         <w:rPr>
           <w:b/>
-          <w:highlight w:val="yellow"/>
         </w:rPr>
         <w:t>xlnx,gpio</w:t>
       </w:r>
@@ -365,23 +373,32 @@
       <w:r>
         <w:rPr>
           <w:b/>
-          <w:highlight w:val="yellow"/>
         </w:rPr>
         <w:t>-width = &lt;0x8&gt;;</w:t>
       </w:r>
-    </w:p>
-    <w:p>
-      <w:pPr>
-        <w:rPr>
-          <w:b/>
-          <w:highlight w:val="yellow"/>
-        </w:rPr>
-      </w:pPr>
+      <w:r>
+        <w:rPr>
+          <w:b/>
+        </w:rPr>
+        <w:t xml:space="preserve"> </w:t>
+      </w:r>
+      <w:r>
+        <w:t xml:space="preserve">-- Sets the width of the first </w:t>
+      </w:r>
+      <w:proofErr w:type="spellStart"/>
+      <w:r>
+        <w:t>gpio</w:t>
+      </w:r>
+      <w:proofErr w:type="spellEnd"/>
+      <w:r>
+        <w:t>.</w:t>
+      </w:r>
+    </w:p>
+    <w:p>
       <w:proofErr w:type="gramStart"/>
       <w:r>
         <w:rPr>
           <w:b/>
-          <w:highlight w:val="yellow"/>
         </w:rPr>
         <w:t>xlnx,gpio</w:t>
       </w:r>
@@ -389,24 +406,33 @@
       <w:r>
         <w:rPr>
           <w:b/>
-          <w:highlight w:val="yellow"/>
         </w:rPr>
         <w:t>2-width = &lt;0x20&gt;;</w:t>
       </w:r>
-    </w:p>
-    <w:p>
-      <w:pPr>
-        <w:rPr>
-          <w:b/>
-          <w:highlight w:val="yellow"/>
-        </w:rPr>
-      </w:pPr>
+      <w:r>
+        <w:rPr>
+          <w:b/>
+        </w:rPr>
+        <w:t xml:space="preserve"> </w:t>
+      </w:r>
+      <w:r>
+        <w:t xml:space="preserve">-- Sets the width of the second </w:t>
+      </w:r>
+      <w:proofErr w:type="spellStart"/>
+      <w:r>
+        <w:t>gpio</w:t>
+      </w:r>
+      <w:proofErr w:type="spellEnd"/>
+      <w:r>
+        <w:t>.</w:t>
+      </w:r>
+    </w:p>
+    <w:p>
       <w:proofErr w:type="spellStart"/>
       <w:proofErr w:type="gramStart"/>
       <w:r>
         <w:rPr>
           <w:b/>
-          <w:highlight w:val="yellow"/>
         </w:rPr>
         <w:t>xlnx,instance</w:t>
       </w:r>
@@ -415,24 +441,31 @@
       <w:r>
         <w:rPr>
           <w:b/>
-          <w:highlight w:val="yellow"/>
         </w:rPr>
         <w:t xml:space="preserve"> = "LEDs_8Bits";</w:t>
       </w:r>
-    </w:p>
-    <w:p>
-      <w:pPr>
-        <w:rPr>
-          <w:b/>
-          <w:highlight w:val="yellow"/>
-        </w:rPr>
-      </w:pPr>
+      <w:r>
+        <w:rPr>
+          <w:b/>
+        </w:rPr>
+        <w:t xml:space="preserve"> </w:t>
+      </w:r>
+      <w:r>
+        <w:rPr>
+          <w:b/>
+        </w:rPr>
+        <w:softHyphen/>
+      </w:r>
+      <w:r>
+        <w:t>-- Names the instance of the device.</w:t>
+      </w:r>
+    </w:p>
+    <w:p>
       <w:proofErr w:type="spellStart"/>
       <w:proofErr w:type="gramStart"/>
       <w:r>
         <w:rPr>
           <w:b/>
-          <w:highlight w:val="yellow"/>
         </w:rPr>
         <w:t>xlnx,interrupt</w:t>
       </w:r>
@@ -441,25 +474,27 @@
       <w:r>
         <w:rPr>
           <w:b/>
-          <w:highlight w:val="yellow"/>
         </w:rPr>
         <w:t>-present = &lt;0x0&gt;;</w:t>
       </w:r>
-    </w:p>
-    <w:p>
-      <w:pPr>
-        <w:rPr>
-          <w:b/>
-          <w:highlight w:val="yellow"/>
-        </w:rPr>
-      </w:pPr>
+      <w:r>
+        <w:rPr>
+          <w:b/>
+        </w:rPr>
+        <w:t xml:space="preserve"> </w:t>
+      </w:r>
+      <w:r>
+        <w:t>-- Sets up an interrupt. Possibly a status reg.</w:t>
+      </w:r>
+    </w:p>
+    <w:p>
       <w:proofErr w:type="spellStart"/>
       <w:proofErr w:type="gramStart"/>
       <w:r>
         <w:rPr>
           <w:b/>
-          <w:highlight w:val="yellow"/>
-        </w:rPr>
+        </w:rPr>
+        <w:lastRenderedPageBreak/>
         <w:t>xlnx,is</w:t>
       </w:r>
       <w:proofErr w:type="spellEnd"/>
@@ -467,26 +502,26 @@
       <w:r>
         <w:rPr>
           <w:b/>
-          <w:highlight w:val="yellow"/>
         </w:rPr>
         <w:t>-dual = &lt;0x0&gt;;</w:t>
       </w:r>
-    </w:p>
-    <w:p>
-      <w:pPr>
-        <w:rPr>
-          <w:b/>
-          <w:highlight w:val="yellow"/>
-        </w:rPr>
-      </w:pPr>
+      <w:r>
+        <w:rPr>
+          <w:b/>
+        </w:rPr>
+        <w:t xml:space="preserve"> </w:t>
+      </w:r>
+      <w:r>
+        <w:t xml:space="preserve"> -- Filling a status reg. Setting it to false.</w:t>
+      </w:r>
+    </w:p>
+    <w:p>
       <w:proofErr w:type="spellStart"/>
       <w:proofErr w:type="gramStart"/>
       <w:r>
         <w:rPr>
           <w:b/>
-          <w:highlight w:val="yellow"/>
-        </w:rPr>
-        <w:lastRenderedPageBreak/>
+        </w:rPr>
         <w:t>xlnx,tri</w:t>
       </w:r>
       <w:proofErr w:type="spellEnd"/>
@@ -494,22 +529,24 @@
       <w:r>
         <w:rPr>
           <w:b/>
-          <w:highlight w:val="yellow"/>
         </w:rPr>
         <w:t>-default = &lt;0xffffffff&gt;;</w:t>
       </w:r>
-    </w:p>
-    <w:p>
-      <w:pPr>
-        <w:rPr>
-          <w:b/>
-        </w:rPr>
-      </w:pPr>
+      <w:r>
+        <w:rPr>
+          <w:b/>
+        </w:rPr>
+        <w:t xml:space="preserve"> </w:t>
+      </w:r>
+      <w:r>
+        <w:t>-- Sets a default value.</w:t>
+      </w:r>
+    </w:p>
+    <w:p>
       <w:proofErr w:type="gramStart"/>
       <w:r>
         <w:rPr>
           <w:b/>
-          <w:highlight w:val="yellow"/>
         </w:rPr>
         <w:t>xlnx,tri</w:t>
       </w:r>
@@ -517,9 +554,11 @@
       <w:r>
         <w:rPr>
           <w:b/>
-          <w:highlight w:val="yellow"/>
         </w:rPr>
         <w:t>-default-2 = &lt;0xffffffff&gt;;</w:t>
+      </w:r>
+      <w:r>
+        <w:t xml:space="preserve"> -- Sets a default value.</w:t>
       </w:r>
     </w:p>
     <w:p>
@@ -1495,6 +1534,7 @@
         <w:rPr>
           <w:b/>
         </w:rPr>
+        <w:lastRenderedPageBreak/>
         <w:t>Zynq</w:t>
       </w:r>
       <w:proofErr w:type="spellEnd"/>
@@ -1515,7 +1555,6 @@
     </w:p>
     <w:p>
       <w:r>
-        <w:lastRenderedPageBreak/>
         <w:t>This one seemed important. Sets up our clock.</w:t>
       </w:r>
     </w:p>
@@ -1972,7 +2011,6 @@
         <w:pStyle w:val="Heading1"/>
       </w:pPr>
       <w:r>
-        <w:lastRenderedPageBreak/>
         <w:t xml:space="preserve">Changes to </w:t>
       </w:r>
       <w:proofErr w:type="spellStart"/>
@@ -2061,6 +2099,23 @@
     <w:p>
       <w:r>
         <w:t>This file has a main function and a helper function. The helper function has some debug information about the launch and it has the actual driver call in it. The main function gets a reference to the driver, calls the helper function to start and stop firing, and closes the reference to the driver.</w:t>
+      </w:r>
+    </w:p>
+    <w:p/>
+    <w:p>
+      <w:pPr>
+        <w:pStyle w:val="Heading1"/>
+      </w:pPr>
+      <w:r>
+        <w:t>Target Acquisition</w:t>
+      </w:r>
+    </w:p>
+    <w:p>
+      <w:r>
+        <w:rPr>
+          <w:highlight w:val="yellow"/>
+        </w:rPr>
+        <w:t>Describe our target acquisition algorithm here.</w:t>
       </w:r>
     </w:p>
     <w:p/>
@@ -3723,7 +3778,7 @@
 </file>
 
 <file path=customXml/itemProps1.xml><?xml version="1.0" encoding="utf-8"?>
-<ds:datastoreItem xmlns:ds="http://schemas.openxmlformats.org/officeDocument/2006/customXml" ds:itemID="{DDE555A6-EA14-4EA2-91BB-59A1149EEB25}">
+<ds:datastoreItem xmlns:ds="http://schemas.openxmlformats.org/officeDocument/2006/customXml" ds:itemID="{DBBF4A24-BDED-4634-B4FC-80AC7C45D91F}">
   <ds:schemaRefs>
     <ds:schemaRef ds:uri="http://schemas.openxmlformats.org/officeDocument/2006/bibliography"/>
   </ds:schemaRefs>

</xml_diff>